<commit_message>
mengubah menjadi textarea pada field alamat dan memperbarui dokumentasi serta video
</commit_message>
<xml_diff>
--- a/Self Learning 1 COMP6681 - 2440093116 - Alfredo Lorentiar Santonanda.docx
+++ b/Self Learning 1 COMP6681 - 2440093116 - Alfredo Lorentiar Santonanda.docx
@@ -3,13 +3,31 @@
 <w:document xmlns:wpc="http://schemas.microsoft.com/office/word/2010/wordprocessingCanvas" xmlns:cx="http://schemas.microsoft.com/office/drawing/2014/chartex" xmlns:cx1="http://schemas.microsoft.com/office/drawing/2015/9/8/chartex" xmlns:cx2="http://schemas.microsoft.com/office/drawing/2015/10/21/chartex" xmlns:cx3="http://schemas.microsoft.com/office/drawing/2016/5/9/chartex" xmlns:cx4="http://schemas.microsoft.com/office/drawing/2016/5/10/chartex" xmlns:cx5="http://schemas.microsoft.com/office/drawing/2016/5/11/chartex" xmlns:cx6="http://schemas.microsoft.com/office/drawing/2016/5/12/chartex" xmlns:cx7="http://schemas.microsoft.com/office/drawing/2016/5/13/chartex" xmlns:cx8="http://schemas.microsoft.com/office/drawing/2016/5/14/chartex" xmlns:mc="http://schemas.openxmlformats.org/markup-compatibility/2006" xmlns:aink="http://schemas.microsoft.com/office/drawing/2016/ink" xmlns:am3d="http://schemas.microsoft.com/office/drawing/2017/model3d" xmlns:o="urn:schemas-microsoft-com:office:office" xmlns:r="http://schemas.openxmlformats.org/officeDocument/2006/relationships" xmlns:m="http://schemas.openxmlformats.org/officeDocument/2006/math" xmlns:v="urn:schemas-microsoft-com:vml" xmlns:wp14="http://schemas.microsoft.com/office/word/2010/wordprocessingDrawing" xmlns:wp="http://schemas.openxmlformats.org/drawingml/2006/wordprocessingDrawing" xmlns:w10="urn:schemas-microsoft-com:office:word" xmlns:w="http://schemas.openxmlformats.org/wordprocessingml/2006/main" xmlns:w14="http://schemas.microsoft.com/office/word/2010/wordml" xmlns:w15="http://schemas.microsoft.com/office/word/2012/wordml" xmlns:w16cex="http://schemas.microsoft.com/office/word/2018/wordml/cex" xmlns:w16cid="http://schemas.microsoft.com/office/word/2016/wordml/cid" xmlns:w16="http://schemas.microsoft.com/office/word/2018/wordml" xmlns:w16sdtdh="http://schemas.microsoft.com/office/word/2020/wordml/sdtdatahash" xmlns:w16se="http://schemas.microsoft.com/office/word/2015/wordml/symex" xmlns:wpg="http://schemas.microsoft.com/office/word/2010/wordprocessingGroup" xmlns:wpi="http://schemas.microsoft.com/office/word/2010/wordprocessingInk" xmlns:wne="http://schemas.microsoft.com/office/word/2006/wordml" xmlns:wps="http://schemas.microsoft.com/office/word/2010/wordprocessingShape" mc:Ignorable="w14 w15 w16se w16cid w16 w16cex w16sdtdh wp14">
   <w:body>
     <w:p>
-      <w:r>
-        <w:t>Self Learning 1 COMP6681 – Web Programming</w:t>
-      </w:r>
-    </w:p>
-    <w:p>
-      <w:r>
-        <w:t xml:space="preserve">Github Source Code Link : </w:t>
+      <w:proofErr w:type="spellStart"/>
+      <w:r>
+        <w:t>Self Learning</w:t>
+      </w:r>
+      <w:proofErr w:type="spellEnd"/>
+      <w:r>
+        <w:t xml:space="preserve"> 1 COMP6681 – Web Programming</w:t>
+      </w:r>
+    </w:p>
+    <w:p>
+      <w:proofErr w:type="spellStart"/>
+      <w:r>
+        <w:t>Github</w:t>
+      </w:r>
+      <w:proofErr w:type="spellEnd"/>
+      <w:r>
+        <w:t xml:space="preserve"> Source Code </w:t>
+      </w:r>
+      <w:proofErr w:type="gramStart"/>
+      <w:r>
+        <w:t>Link :</w:t>
+      </w:r>
+      <w:proofErr w:type="gramEnd"/>
+      <w:r>
+        <w:t xml:space="preserve"> </w:t>
       </w:r>
       <w:hyperlink r:id="rId6" w:history="1">
         <w:r>
@@ -35,8 +53,33 @@
           <w:b/>
           <w:bCs/>
         </w:rPr>
-        <w:t>1. Screenshot tiap halaman</w:t>
-      </w:r>
+        <w:t xml:space="preserve">1. Screenshot </w:t>
+      </w:r>
+      <w:proofErr w:type="spellStart"/>
+      <w:r>
+        <w:rPr>
+          <w:b/>
+          <w:bCs/>
+        </w:rPr>
+        <w:t>tiap</w:t>
+      </w:r>
+      <w:proofErr w:type="spellEnd"/>
+      <w:r>
+        <w:rPr>
+          <w:b/>
+          <w:bCs/>
+        </w:rPr>
+        <w:t xml:space="preserve"> </w:t>
+      </w:r>
+      <w:proofErr w:type="spellStart"/>
+      <w:r>
+        <w:rPr>
+          <w:b/>
+          <w:bCs/>
+        </w:rPr>
+        <w:t>halaman</w:t>
+      </w:r>
+      <w:proofErr w:type="spellEnd"/>
     </w:p>
     <w:p>
       <w:pPr>
@@ -50,7 +93,87 @@
           <w:b/>
           <w:bCs/>
         </w:rPr>
-        <w:t>a. Halaman awal welcome.php (kalo di saya index.php)</w:t>
+        <w:t xml:space="preserve">a. Halaman </w:t>
+      </w:r>
+      <w:proofErr w:type="spellStart"/>
+      <w:r>
+        <w:rPr>
+          <w:b/>
+          <w:bCs/>
+        </w:rPr>
+        <w:t>awal</w:t>
+      </w:r>
+      <w:proofErr w:type="spellEnd"/>
+      <w:r>
+        <w:rPr>
+          <w:b/>
+          <w:bCs/>
+        </w:rPr>
+        <w:t xml:space="preserve"> </w:t>
+      </w:r>
+      <w:proofErr w:type="spellStart"/>
+      <w:r>
+        <w:rPr>
+          <w:b/>
+          <w:bCs/>
+        </w:rPr>
+        <w:t>welcome.php</w:t>
+      </w:r>
+      <w:proofErr w:type="spellEnd"/>
+      <w:r>
+        <w:rPr>
+          <w:b/>
+          <w:bCs/>
+        </w:rPr>
+        <w:t xml:space="preserve"> (</w:t>
+      </w:r>
+      <w:proofErr w:type="spellStart"/>
+      <w:r>
+        <w:rPr>
+          <w:b/>
+          <w:bCs/>
+        </w:rPr>
+        <w:t>kalo</w:t>
+      </w:r>
+      <w:proofErr w:type="spellEnd"/>
+      <w:r>
+        <w:rPr>
+          <w:b/>
+          <w:bCs/>
+        </w:rPr>
+        <w:t xml:space="preserve"> di </w:t>
+      </w:r>
+      <w:proofErr w:type="spellStart"/>
+      <w:r>
+        <w:rPr>
+          <w:b/>
+          <w:bCs/>
+        </w:rPr>
+        <w:t>saya</w:t>
+      </w:r>
+      <w:proofErr w:type="spellEnd"/>
+      <w:r>
+        <w:rPr>
+          <w:b/>
+          <w:bCs/>
+        </w:rPr>
+        <w:t xml:space="preserve"> </w:t>
+      </w:r>
+      <w:proofErr w:type="spellStart"/>
+      <w:r>
+        <w:rPr>
+          <w:b/>
+          <w:bCs/>
+        </w:rPr>
+        <w:t>index.php</w:t>
+      </w:r>
+      <w:proofErr w:type="spellEnd"/>
+      <w:r>
+        <w:rPr>
+          <w:b/>
+          <w:bCs/>
+        </w:rPr>
+        <w:t>)</w:t>
       </w:r>
     </w:p>
     <w:p>
@@ -64,12 +187,11 @@
         <w:rPr>
           <w:b/>
           <w:bCs/>
-          <w:noProof/>
         </w:rPr>
         <w:drawing>
-          <wp:inline distT="0" distB="0" distL="0" distR="0" wp14:anchorId="4D7C06E0" wp14:editId="3C4D9619">
-            <wp:extent cx="5943600" cy="3193415"/>
-            <wp:effectExtent l="0" t="0" r="0" b="6985"/>
+          <wp:inline distT="0" distB="0" distL="0" distR="0" wp14:anchorId="41031B6D" wp14:editId="541E4E76">
+            <wp:extent cx="5943600" cy="3187065"/>
+            <wp:effectExtent l="0" t="0" r="0" b="0"/>
             <wp:docPr id="1" name="Picture 1"/>
             <wp:cNvGraphicFramePr>
               <a:graphicFrameLocks xmlns:a="http://schemas.openxmlformats.org/drawingml/2006/main" noChangeAspect="1"/>
@@ -90,7 +212,7 @@
                   <pic:spPr>
                     <a:xfrm>
                       <a:off x="0" y="0"/>
-                      <a:ext cx="5943600" cy="3193415"/>
+                      <a:ext cx="5943600" cy="3187065"/>
                     </a:xfrm>
                     <a:prstGeom prst="rect">
                       <a:avLst/>
@@ -115,8 +237,17 @@
           <w:b/>
           <w:bCs/>
         </w:rPr>
-        <w:t>b. register.php</w:t>
-      </w:r>
+        <w:t xml:space="preserve">b. </w:t>
+      </w:r>
+      <w:proofErr w:type="spellStart"/>
+      <w:r>
+        <w:rPr>
+          <w:b/>
+          <w:bCs/>
+        </w:rPr>
+        <w:t>register.php</w:t>
+      </w:r>
+      <w:proofErr w:type="spellEnd"/>
     </w:p>
     <w:p>
       <w:pPr>
@@ -129,13 +260,12 @@
         <w:rPr>
           <w:b/>
           <w:bCs/>
-          <w:noProof/>
         </w:rPr>
         <w:drawing>
-          <wp:inline distT="0" distB="0" distL="0" distR="0" wp14:anchorId="6D95FE0F" wp14:editId="262AE6FC">
-            <wp:extent cx="5943600" cy="3182620"/>
-            <wp:effectExtent l="0" t="0" r="0" b="0"/>
-            <wp:docPr id="2" name="Picture 2"/>
+          <wp:inline distT="0" distB="0" distL="0" distR="0" wp14:anchorId="299F765F" wp14:editId="34406CD3">
+            <wp:extent cx="5943600" cy="3191510"/>
+            <wp:effectExtent l="0" t="0" r="0" b="8890"/>
+            <wp:docPr id="8" name="Picture 8"/>
             <wp:cNvGraphicFramePr>
               <a:graphicFrameLocks xmlns:a="http://schemas.openxmlformats.org/drawingml/2006/main" noChangeAspect="1"/>
             </wp:cNvGraphicFramePr>
@@ -155,7 +285,7 @@
                   <pic:spPr>
                     <a:xfrm>
                       <a:off x="0" y="0"/>
-                      <a:ext cx="5943600" cy="3182620"/>
+                      <a:ext cx="5943600" cy="3191510"/>
                     </a:xfrm>
                     <a:prstGeom prst="rect">
                       <a:avLst/>
@@ -195,13 +325,12 @@
         <w:rPr>
           <w:b/>
           <w:bCs/>
-          <w:noProof/>
         </w:rPr>
         <w:drawing>
-          <wp:inline distT="0" distB="0" distL="0" distR="0" wp14:anchorId="2413C9E2" wp14:editId="08F1303D">
-            <wp:extent cx="5943600" cy="3185795"/>
+          <wp:inline distT="0" distB="0" distL="0" distR="0" wp14:anchorId="4607A613" wp14:editId="570AB6A1">
+            <wp:extent cx="5943600" cy="3185160"/>
             <wp:effectExtent l="0" t="0" r="0" b="0"/>
-            <wp:docPr id="5" name="Picture 5"/>
+            <wp:docPr id="9" name="Picture 9"/>
             <wp:cNvGraphicFramePr>
               <a:graphicFrameLocks xmlns:a="http://schemas.openxmlformats.org/drawingml/2006/main" noChangeAspect="1"/>
             </wp:cNvGraphicFramePr>
@@ -221,7 +350,7 @@
                   <pic:spPr>
                     <a:xfrm>
                       <a:off x="0" y="0"/>
-                      <a:ext cx="5943600" cy="3185795"/>
+                      <a:ext cx="5943600" cy="3185160"/>
                     </a:xfrm>
                     <a:prstGeom prst="rect">
                       <a:avLst/>
@@ -241,12 +370,53 @@
           <w:bCs/>
         </w:rPr>
       </w:pPr>
-      <w:r>
-        <w:rPr>
-          <w:b/>
-          <w:bCs/>
-        </w:rPr>
-        <w:t>Validasi validasi yang ada:</w:t>
+      <w:proofErr w:type="spellStart"/>
+      <w:r>
+        <w:rPr>
+          <w:b/>
+          <w:bCs/>
+        </w:rPr>
+        <w:t>Validasi</w:t>
+      </w:r>
+      <w:proofErr w:type="spellEnd"/>
+      <w:r>
+        <w:rPr>
+          <w:b/>
+          <w:bCs/>
+        </w:rPr>
+        <w:t xml:space="preserve"> </w:t>
+      </w:r>
+      <w:proofErr w:type="spellStart"/>
+      <w:r>
+        <w:rPr>
+          <w:b/>
+          <w:bCs/>
+        </w:rPr>
+        <w:t>validasi</w:t>
+      </w:r>
+      <w:proofErr w:type="spellEnd"/>
+      <w:r>
+        <w:rPr>
+          <w:b/>
+          <w:bCs/>
+        </w:rPr>
+        <w:t xml:space="preserve"> yang </w:t>
+      </w:r>
+      <w:proofErr w:type="spellStart"/>
+      <w:r>
+        <w:rPr>
+          <w:b/>
+          <w:bCs/>
+        </w:rPr>
+        <w:t>ada</w:t>
+      </w:r>
+      <w:proofErr w:type="spellEnd"/>
+      <w:r>
+        <w:rPr>
+          <w:b/>
+          <w:bCs/>
+        </w:rPr>
+        <w:t>:</w:t>
       </w:r>
     </w:p>
     <w:p>
@@ -261,8 +431,49 @@
           <w:b/>
           <w:bCs/>
         </w:rPr>
-        <w:t>1. Validasi agar semua field terisi</w:t>
-      </w:r>
+        <w:t xml:space="preserve">1. </w:t>
+      </w:r>
+      <w:proofErr w:type="spellStart"/>
+      <w:r>
+        <w:rPr>
+          <w:b/>
+          <w:bCs/>
+        </w:rPr>
+        <w:t>Validasi</w:t>
+      </w:r>
+      <w:proofErr w:type="spellEnd"/>
+      <w:r>
+        <w:rPr>
+          <w:b/>
+          <w:bCs/>
+        </w:rPr>
+        <w:t xml:space="preserve"> agar </w:t>
+      </w:r>
+      <w:proofErr w:type="spellStart"/>
+      <w:r>
+        <w:rPr>
+          <w:b/>
+          <w:bCs/>
+        </w:rPr>
+        <w:t>semua</w:t>
+      </w:r>
+      <w:proofErr w:type="spellEnd"/>
+      <w:r>
+        <w:rPr>
+          <w:b/>
+          <w:bCs/>
+        </w:rPr>
+        <w:t xml:space="preserve"> field </w:t>
+      </w:r>
+      <w:proofErr w:type="spellStart"/>
+      <w:r>
+        <w:rPr>
+          <w:b/>
+          <w:bCs/>
+        </w:rPr>
+        <w:t>terisi</w:t>
+      </w:r>
+      <w:proofErr w:type="spellEnd"/>
     </w:p>
     <w:p>
       <w:pPr>
@@ -275,13 +486,12 @@
         <w:rPr>
           <w:b/>
           <w:bCs/>
-          <w:noProof/>
         </w:rPr>
         <w:drawing>
-          <wp:inline distT="0" distB="0" distL="0" distR="0" wp14:anchorId="76C0FDC9" wp14:editId="39D280B5">
-            <wp:extent cx="5943600" cy="3187065"/>
-            <wp:effectExtent l="0" t="0" r="0" b="0"/>
-            <wp:docPr id="10" name="Picture 10"/>
+          <wp:inline distT="0" distB="0" distL="0" distR="0" wp14:anchorId="720F9675" wp14:editId="33BCCC1D">
+            <wp:extent cx="5943600" cy="3191510"/>
+            <wp:effectExtent l="0" t="0" r="0" b="8890"/>
+            <wp:docPr id="11" name="Picture 11"/>
             <wp:cNvGraphicFramePr>
               <a:graphicFrameLocks xmlns:a="http://schemas.openxmlformats.org/drawingml/2006/main" noChangeAspect="1"/>
             </wp:cNvGraphicFramePr>
@@ -301,7 +511,7 @@
                   <pic:spPr>
                     <a:xfrm>
                       <a:off x="0" y="0"/>
-                      <a:ext cx="5943600" cy="3187065"/>
+                      <a:ext cx="5943600" cy="3191510"/>
                     </a:xfrm>
                     <a:prstGeom prst="rect">
                       <a:avLst/>
@@ -316,7 +526,95 @@
     </w:p>
     <w:p>
       <w:r>
-        <w:t xml:space="preserve">Jika ada yang kosong dia otomatis tidak terproses, hal tersebut karena saya menggunakan tag </w:t>
+        <w:t xml:space="preserve">Jika </w:t>
+      </w:r>
+      <w:proofErr w:type="spellStart"/>
+      <w:r>
+        <w:t>ada</w:t>
+      </w:r>
+      <w:proofErr w:type="spellEnd"/>
+      <w:r>
+        <w:t xml:space="preserve"> yang </w:t>
+      </w:r>
+      <w:proofErr w:type="spellStart"/>
+      <w:r>
+        <w:t>kosong</w:t>
+      </w:r>
+      <w:proofErr w:type="spellEnd"/>
+      <w:r>
+        <w:t xml:space="preserve"> </w:t>
+      </w:r>
+      <w:proofErr w:type="spellStart"/>
+      <w:r>
+        <w:t>dia</w:t>
+      </w:r>
+      <w:proofErr w:type="spellEnd"/>
+      <w:r>
+        <w:t xml:space="preserve"> </w:t>
+      </w:r>
+      <w:proofErr w:type="spellStart"/>
+      <w:r>
+        <w:t>otomatis</w:t>
+      </w:r>
+      <w:proofErr w:type="spellEnd"/>
+      <w:r>
+        <w:t xml:space="preserve"> </w:t>
+      </w:r>
+      <w:proofErr w:type="spellStart"/>
+      <w:r>
+        <w:t>tidak</w:t>
+      </w:r>
+      <w:proofErr w:type="spellEnd"/>
+      <w:r>
+        <w:t xml:space="preserve"> </w:t>
+      </w:r>
+      <w:proofErr w:type="spellStart"/>
+      <w:r>
+        <w:t>terproses</w:t>
+      </w:r>
+      <w:proofErr w:type="spellEnd"/>
+      <w:r>
+        <w:t xml:space="preserve">, </w:t>
+      </w:r>
+      <w:proofErr w:type="spellStart"/>
+      <w:r>
+        <w:t>hal</w:t>
+      </w:r>
+      <w:proofErr w:type="spellEnd"/>
+      <w:r>
+        <w:t xml:space="preserve"> </w:t>
+      </w:r>
+      <w:proofErr w:type="spellStart"/>
+      <w:r>
+        <w:t>tersebut</w:t>
+      </w:r>
+      <w:proofErr w:type="spellEnd"/>
+      <w:r>
+        <w:t xml:space="preserve"> </w:t>
+      </w:r>
+      <w:proofErr w:type="spellStart"/>
+      <w:r>
+        <w:t>karena</w:t>
+      </w:r>
+      <w:proofErr w:type="spellEnd"/>
+      <w:r>
+        <w:t xml:space="preserve"> </w:t>
+      </w:r>
+      <w:proofErr w:type="spellStart"/>
+      <w:r>
+        <w:t>saya</w:t>
+      </w:r>
+      <w:proofErr w:type="spellEnd"/>
+      <w:r>
+        <w:t xml:space="preserve"> </w:t>
+      </w:r>
+      <w:proofErr w:type="spellStart"/>
+      <w:r>
+        <w:t>menggunakan</w:t>
+      </w:r>
+      <w:proofErr w:type="spellEnd"/>
+      <w:r>
+        <w:t xml:space="preserve"> tag </w:t>
       </w:r>
       <w:r>
         <w:rPr>
@@ -326,8 +624,37 @@
         <w:t xml:space="preserve">required </w:t>
       </w:r>
       <w:r>
-        <w:t>pada htmlnya sehingga harus diisi</w:t>
-      </w:r>
+        <w:t xml:space="preserve">pada </w:t>
+      </w:r>
+      <w:proofErr w:type="spellStart"/>
+      <w:r>
+        <w:t>htmlnya</w:t>
+      </w:r>
+      <w:proofErr w:type="spellEnd"/>
+      <w:r>
+        <w:t xml:space="preserve"> </w:t>
+      </w:r>
+      <w:proofErr w:type="spellStart"/>
+      <w:r>
+        <w:t>sehingga</w:t>
+      </w:r>
+      <w:proofErr w:type="spellEnd"/>
+      <w:r>
+        <w:t xml:space="preserve"> </w:t>
+      </w:r>
+      <w:proofErr w:type="spellStart"/>
+      <w:r>
+        <w:t>harus</w:t>
+      </w:r>
+      <w:proofErr w:type="spellEnd"/>
+      <w:r>
+        <w:t xml:space="preserve"> </w:t>
+      </w:r>
+      <w:proofErr w:type="spellStart"/>
+      <w:r>
+        <w:t>diisi</w:t>
+      </w:r>
+      <w:proofErr w:type="spellEnd"/>
     </w:p>
     <w:p>
       <w:pPr>
@@ -342,39 +669,467 @@
           <w:bCs/>
         </w:rPr>
         <w:lastRenderedPageBreak/>
-        <w:t>2. validasi inputan yang benar sesuai dengan fieldnya.</w:t>
-      </w:r>
-    </w:p>
-    <w:p>
-      <w:r>
-        <w:t>Jadi nanti ketika ada inputan yang tidak benar. Semisal foto tapi dikirimnya malah .php</w:t>
-      </w:r>
-      <w:r>
-        <w:t xml:space="preserve"> atau file lain yang berisi script (biasanya ini di</w:t>
+        <w:t xml:space="preserve">2. </w:t>
+      </w:r>
+      <w:proofErr w:type="spellStart"/>
+      <w:r>
+        <w:rPr>
+          <w:b/>
+          <w:bCs/>
+        </w:rPr>
+        <w:t>validasi</w:t>
+      </w:r>
+      <w:proofErr w:type="spellEnd"/>
+      <w:r>
+        <w:rPr>
+          <w:b/>
+          <w:bCs/>
+        </w:rPr>
+        <w:t xml:space="preserve"> </w:t>
+      </w:r>
+      <w:proofErr w:type="spellStart"/>
+      <w:r>
+        <w:rPr>
+          <w:b/>
+          <w:bCs/>
+        </w:rPr>
+        <w:t>inputan</w:t>
+      </w:r>
+      <w:proofErr w:type="spellEnd"/>
+      <w:r>
+        <w:rPr>
+          <w:b/>
+          <w:bCs/>
+        </w:rPr>
+        <w:t xml:space="preserve"> yang </w:t>
+      </w:r>
+      <w:proofErr w:type="spellStart"/>
+      <w:r>
+        <w:rPr>
+          <w:b/>
+          <w:bCs/>
+        </w:rPr>
+        <w:t>benar</w:t>
+      </w:r>
+      <w:proofErr w:type="spellEnd"/>
+      <w:r>
+        <w:rPr>
+          <w:b/>
+          <w:bCs/>
+        </w:rPr>
+        <w:t xml:space="preserve"> </w:t>
+      </w:r>
+      <w:proofErr w:type="spellStart"/>
+      <w:r>
+        <w:rPr>
+          <w:b/>
+          <w:bCs/>
+        </w:rPr>
+        <w:t>sesuai</w:t>
+      </w:r>
+      <w:proofErr w:type="spellEnd"/>
+      <w:r>
+        <w:rPr>
+          <w:b/>
+          <w:bCs/>
+        </w:rPr>
+        <w:t xml:space="preserve"> </w:t>
+      </w:r>
+      <w:proofErr w:type="spellStart"/>
+      <w:r>
+        <w:rPr>
+          <w:b/>
+          <w:bCs/>
+        </w:rPr>
+        <w:t>dengan</w:t>
+      </w:r>
+      <w:proofErr w:type="spellEnd"/>
+      <w:r>
+        <w:rPr>
+          <w:b/>
+          <w:bCs/>
+        </w:rPr>
+        <w:t xml:space="preserve"> </w:t>
+      </w:r>
+      <w:proofErr w:type="spellStart"/>
+      <w:r>
+        <w:rPr>
+          <w:b/>
+          <w:bCs/>
+        </w:rPr>
+        <w:t>fieldnya</w:t>
+      </w:r>
+      <w:proofErr w:type="spellEnd"/>
+      <w:r>
+        <w:rPr>
+          <w:b/>
+          <w:bCs/>
+        </w:rPr>
+        <w:t>.</w:t>
+      </w:r>
+    </w:p>
+    <w:p>
+      <w:r>
+        <w:t xml:space="preserve">Jadi </w:t>
+      </w:r>
+      <w:proofErr w:type="spellStart"/>
+      <w:r>
+        <w:t>nanti</w:t>
+      </w:r>
+      <w:proofErr w:type="spellEnd"/>
+      <w:r>
+        <w:t xml:space="preserve"> </w:t>
+      </w:r>
+      <w:proofErr w:type="spellStart"/>
+      <w:r>
+        <w:t>ketika</w:t>
+      </w:r>
+      <w:proofErr w:type="spellEnd"/>
+      <w:r>
+        <w:t xml:space="preserve"> </w:t>
+      </w:r>
+      <w:proofErr w:type="spellStart"/>
+      <w:r>
+        <w:t>ada</w:t>
+      </w:r>
+      <w:proofErr w:type="spellEnd"/>
+      <w:r>
+        <w:t xml:space="preserve"> </w:t>
+      </w:r>
+      <w:proofErr w:type="spellStart"/>
+      <w:r>
+        <w:t>inputan</w:t>
+      </w:r>
+      <w:proofErr w:type="spellEnd"/>
+      <w:r>
+        <w:t xml:space="preserve"> yang </w:t>
+      </w:r>
+      <w:proofErr w:type="spellStart"/>
+      <w:r>
+        <w:t>tidak</w:t>
+      </w:r>
+      <w:proofErr w:type="spellEnd"/>
+      <w:r>
+        <w:t xml:space="preserve"> </w:t>
+      </w:r>
+      <w:proofErr w:type="spellStart"/>
+      <w:r>
+        <w:t>benar</w:t>
+      </w:r>
+      <w:proofErr w:type="spellEnd"/>
+      <w:r>
+        <w:t xml:space="preserve">. </w:t>
+      </w:r>
+      <w:proofErr w:type="spellStart"/>
+      <w:r>
+        <w:t>Semisal</w:t>
+      </w:r>
+      <w:proofErr w:type="spellEnd"/>
+      <w:r>
+        <w:t xml:space="preserve"> </w:t>
+      </w:r>
+      <w:proofErr w:type="spellStart"/>
+      <w:r>
+        <w:t>foto</w:t>
+      </w:r>
+      <w:proofErr w:type="spellEnd"/>
+      <w:r>
+        <w:t xml:space="preserve"> </w:t>
+      </w:r>
+      <w:proofErr w:type="spellStart"/>
+      <w:r>
+        <w:t>tapi</w:t>
+      </w:r>
+      <w:proofErr w:type="spellEnd"/>
+      <w:r>
+        <w:t xml:space="preserve"> </w:t>
+      </w:r>
+      <w:proofErr w:type="spellStart"/>
+      <w:r>
+        <w:t>dikirimnya</w:t>
+      </w:r>
+      <w:proofErr w:type="spellEnd"/>
+      <w:r>
+        <w:t xml:space="preserve"> </w:t>
+      </w:r>
+      <w:proofErr w:type="spellStart"/>
+      <w:r>
+        <w:t>malah</w:t>
+      </w:r>
+      <w:proofErr w:type="spellEnd"/>
+      <w:r>
+        <w:t xml:space="preserve"> .</w:t>
+      </w:r>
+      <w:proofErr w:type="spellStart"/>
+      <w:r>
+        <w:t>php</w:t>
+      </w:r>
+      <w:proofErr w:type="spellEnd"/>
+      <w:r>
+        <w:t xml:space="preserve"> </w:t>
+      </w:r>
+      <w:proofErr w:type="spellStart"/>
+      <w:r>
+        <w:t>atau</w:t>
+      </w:r>
+      <w:proofErr w:type="spellEnd"/>
+      <w:r>
+        <w:t xml:space="preserve"> file lain yang </w:t>
+      </w:r>
+      <w:proofErr w:type="spellStart"/>
+      <w:r>
+        <w:t>berisi</w:t>
+      </w:r>
+      <w:proofErr w:type="spellEnd"/>
+      <w:r>
+        <w:t xml:space="preserve"> script (</w:t>
+      </w:r>
+      <w:proofErr w:type="spellStart"/>
+      <w:r>
+        <w:t>biasanya</w:t>
+      </w:r>
+      <w:proofErr w:type="spellEnd"/>
+      <w:r>
+        <w:t xml:space="preserve"> </w:t>
+      </w:r>
+      <w:proofErr w:type="spellStart"/>
+      <w:r>
+        <w:t>ini</w:t>
+      </w:r>
+      <w:proofErr w:type="spellEnd"/>
+      <w:r>
+        <w:t xml:space="preserve"> </w:t>
+      </w:r>
+      <w:proofErr w:type="spellStart"/>
+      <w:r>
+        <w:t>di</w:t>
       </w:r>
       <w:r>
         <w:t>gunakan</w:t>
       </w:r>
-      <w:r>
-        <w:t xml:space="preserve"> </w:t>
-      </w:r>
+      <w:proofErr w:type="spellEnd"/>
+      <w:r>
+        <w:t xml:space="preserve"> </w:t>
+      </w:r>
+      <w:proofErr w:type="spellStart"/>
       <w:r>
         <w:t>untuk</w:t>
       </w:r>
-      <w:r>
-        <w:t xml:space="preserve"> sql injection</w:t>
-      </w:r>
-      <w:r>
-        <w:t xml:space="preserve"> atau script injection</w:t>
+      <w:proofErr w:type="spellEnd"/>
+      <w:r>
+        <w:t xml:space="preserve"> </w:t>
+      </w:r>
+      <w:proofErr w:type="spellStart"/>
+      <w:r>
+        <w:t>sql</w:t>
+      </w:r>
+      <w:proofErr w:type="spellEnd"/>
+      <w:r>
+        <w:t xml:space="preserve"> injection</w:t>
+      </w:r>
+      <w:r>
+        <w:t xml:space="preserve"> </w:t>
+      </w:r>
+      <w:proofErr w:type="spellStart"/>
+      <w:r>
+        <w:t>atau</w:t>
+      </w:r>
+      <w:proofErr w:type="spellEnd"/>
+      <w:r>
+        <w:t xml:space="preserve"> script injection</w:t>
       </w:r>
       <w:r>
         <w:t>)</w:t>
       </w:r>
       <w:r>
-        <w:t xml:space="preserve"> atau .docx</w:t>
-      </w:r>
-      <w:r>
-        <w:t xml:space="preserve"> atau file lain yang tidak berekstensi .png atau .jpg maka akan ditolak dan diminta untuk mengisi form register kembali. Serta jika password1 dan password2 tidak sama juga akan diminta untuk kembali memasukkan password yang sama antara password1 dan password2.</w:t>
+        <w:t xml:space="preserve"> </w:t>
+      </w:r>
+      <w:proofErr w:type="spellStart"/>
+      <w:r>
+        <w:t>atau</w:t>
+      </w:r>
+      <w:proofErr w:type="spellEnd"/>
+      <w:r>
+        <w:t xml:space="preserve"> .docx</w:t>
+      </w:r>
+      <w:r>
+        <w:t xml:space="preserve"> </w:t>
+      </w:r>
+      <w:proofErr w:type="spellStart"/>
+      <w:r>
+        <w:t>atau</w:t>
+      </w:r>
+      <w:proofErr w:type="spellEnd"/>
+      <w:r>
+        <w:t xml:space="preserve"> file lain yang </w:t>
+      </w:r>
+      <w:proofErr w:type="spellStart"/>
+      <w:r>
+        <w:t>tidak</w:t>
+      </w:r>
+      <w:proofErr w:type="spellEnd"/>
+      <w:r>
+        <w:t xml:space="preserve"> </w:t>
+      </w:r>
+      <w:proofErr w:type="spellStart"/>
+      <w:r>
+        <w:t>berekstensi</w:t>
+      </w:r>
+      <w:proofErr w:type="spellEnd"/>
+      <w:r>
+        <w:t xml:space="preserve"> .</w:t>
+      </w:r>
+      <w:proofErr w:type="spellStart"/>
+      <w:r>
+        <w:t>png</w:t>
+      </w:r>
+      <w:proofErr w:type="spellEnd"/>
+      <w:r>
+        <w:t xml:space="preserve"> </w:t>
+      </w:r>
+      <w:proofErr w:type="spellStart"/>
+      <w:r>
+        <w:t>atau</w:t>
+      </w:r>
+      <w:proofErr w:type="spellEnd"/>
+      <w:r>
+        <w:t xml:space="preserve"> .jpg </w:t>
+      </w:r>
+      <w:proofErr w:type="spellStart"/>
+      <w:r>
+        <w:t>maka</w:t>
+      </w:r>
+      <w:proofErr w:type="spellEnd"/>
+      <w:r>
+        <w:t xml:space="preserve"> </w:t>
+      </w:r>
+      <w:proofErr w:type="spellStart"/>
+      <w:r>
+        <w:t>akan</w:t>
+      </w:r>
+      <w:proofErr w:type="spellEnd"/>
+      <w:r>
+        <w:t xml:space="preserve"> </w:t>
+      </w:r>
+      <w:proofErr w:type="spellStart"/>
+      <w:r>
+        <w:t>ditolak</w:t>
+      </w:r>
+      <w:proofErr w:type="spellEnd"/>
+      <w:r>
+        <w:t xml:space="preserve"> dan </w:t>
+      </w:r>
+      <w:proofErr w:type="spellStart"/>
+      <w:r>
+        <w:t>diminta</w:t>
+      </w:r>
+      <w:proofErr w:type="spellEnd"/>
+      <w:r>
+        <w:t xml:space="preserve"> </w:t>
+      </w:r>
+      <w:proofErr w:type="spellStart"/>
+      <w:r>
+        <w:t>untuk</w:t>
+      </w:r>
+      <w:proofErr w:type="spellEnd"/>
+      <w:r>
+        <w:t xml:space="preserve"> </w:t>
+      </w:r>
+      <w:proofErr w:type="spellStart"/>
+      <w:r>
+        <w:t>mengisi</w:t>
+      </w:r>
+      <w:proofErr w:type="spellEnd"/>
+      <w:r>
+        <w:t xml:space="preserve"> form register </w:t>
+      </w:r>
+      <w:proofErr w:type="spellStart"/>
+      <w:r>
+        <w:t>kembali</w:t>
+      </w:r>
+      <w:proofErr w:type="spellEnd"/>
+      <w:r>
+        <w:t xml:space="preserve">. Serta </w:t>
+      </w:r>
+      <w:proofErr w:type="spellStart"/>
+      <w:r>
+        <w:t>jika</w:t>
+      </w:r>
+      <w:proofErr w:type="spellEnd"/>
+      <w:r>
+        <w:t xml:space="preserve"> password1 dan password2 </w:t>
+      </w:r>
+      <w:proofErr w:type="spellStart"/>
+      <w:r>
+        <w:t>tidak</w:t>
+      </w:r>
+      <w:proofErr w:type="spellEnd"/>
+      <w:r>
+        <w:t xml:space="preserve"> </w:t>
+      </w:r>
+      <w:proofErr w:type="spellStart"/>
+      <w:r>
+        <w:t>sama</w:t>
+      </w:r>
+      <w:proofErr w:type="spellEnd"/>
+      <w:r>
+        <w:t xml:space="preserve"> juga </w:t>
+      </w:r>
+      <w:proofErr w:type="spellStart"/>
+      <w:r>
+        <w:t>akan</w:t>
+      </w:r>
+      <w:proofErr w:type="spellEnd"/>
+      <w:r>
+        <w:t xml:space="preserve"> </w:t>
+      </w:r>
+      <w:proofErr w:type="spellStart"/>
+      <w:r>
+        <w:t>diminta</w:t>
+      </w:r>
+      <w:proofErr w:type="spellEnd"/>
+      <w:r>
+        <w:t xml:space="preserve"> </w:t>
+      </w:r>
+      <w:proofErr w:type="spellStart"/>
+      <w:r>
+        <w:t>untuk</w:t>
+      </w:r>
+      <w:proofErr w:type="spellEnd"/>
+      <w:r>
+        <w:t xml:space="preserve"> </w:t>
+      </w:r>
+      <w:proofErr w:type="spellStart"/>
+      <w:r>
+        <w:t>kembali</w:t>
+      </w:r>
+      <w:proofErr w:type="spellEnd"/>
+      <w:r>
+        <w:t xml:space="preserve"> </w:t>
+      </w:r>
+      <w:proofErr w:type="spellStart"/>
+      <w:r>
+        <w:t>memasukkan</w:t>
+      </w:r>
+      <w:proofErr w:type="spellEnd"/>
+      <w:r>
+        <w:t xml:space="preserve"> password yang </w:t>
+      </w:r>
+      <w:proofErr w:type="spellStart"/>
+      <w:r>
+        <w:t>sama</w:t>
+      </w:r>
+      <w:proofErr w:type="spellEnd"/>
+      <w:r>
+        <w:t xml:space="preserve"> </w:t>
+      </w:r>
+      <w:proofErr w:type="spellStart"/>
+      <w:r>
+        <w:t>antara</w:t>
+      </w:r>
+      <w:proofErr w:type="spellEnd"/>
+      <w:r>
+        <w:t xml:space="preserve"> password1 dan password2.</w:t>
       </w:r>
     </w:p>
     <w:p>
@@ -389,8 +1144,33 @@
           <w:b/>
           <w:bCs/>
         </w:rPr>
-        <w:t>- password1 dan password2 tidak sama</w:t>
-      </w:r>
+        <w:t xml:space="preserve">- password1 dan password2 </w:t>
+      </w:r>
+      <w:proofErr w:type="spellStart"/>
+      <w:r>
+        <w:rPr>
+          <w:b/>
+          <w:bCs/>
+        </w:rPr>
+        <w:t>tidak</w:t>
+      </w:r>
+      <w:proofErr w:type="spellEnd"/>
+      <w:r>
+        <w:rPr>
+          <w:b/>
+          <w:bCs/>
+        </w:rPr>
+        <w:t xml:space="preserve"> </w:t>
+      </w:r>
+      <w:proofErr w:type="spellStart"/>
+      <w:r>
+        <w:rPr>
+          <w:b/>
+          <w:bCs/>
+        </w:rPr>
+        <w:t>sama</w:t>
+      </w:r>
+      <w:proofErr w:type="spellEnd"/>
     </w:p>
     <w:p>
       <w:pPr>
@@ -403,13 +1183,12 @@
         <w:rPr>
           <w:b/>
           <w:bCs/>
-          <w:noProof/>
         </w:rPr>
         <w:drawing>
-          <wp:inline distT="0" distB="0" distL="0" distR="0" wp14:anchorId="12ADDE4B" wp14:editId="3EBC2772">
-            <wp:extent cx="5943600" cy="3187065"/>
-            <wp:effectExtent l="0" t="0" r="0" b="0"/>
-            <wp:docPr id="12" name="Picture 12"/>
+          <wp:inline distT="0" distB="0" distL="0" distR="0" wp14:anchorId="1A18E062" wp14:editId="4FE474BE">
+            <wp:extent cx="5943600" cy="3191510"/>
+            <wp:effectExtent l="0" t="0" r="0" b="8890"/>
+            <wp:docPr id="21" name="Picture 21"/>
             <wp:cNvGraphicFramePr>
               <a:graphicFrameLocks xmlns:a="http://schemas.openxmlformats.org/drawingml/2006/main" noChangeAspect="1"/>
             </wp:cNvGraphicFramePr>
@@ -429,7 +1208,7 @@
                   <pic:spPr>
                     <a:xfrm>
                       <a:off x="0" y="0"/>
-                      <a:ext cx="5943600" cy="3187065"/>
+                      <a:ext cx="5943600" cy="3191510"/>
                     </a:xfrm>
                     <a:prstGeom prst="rect">
                       <a:avLst/>
@@ -464,13 +1243,150 @@
           <w:bCs/>
         </w:rPr>
       </w:pPr>
+      <w:proofErr w:type="spellStart"/>
       <w:r>
         <w:rPr>
           <w:b/>
           <w:bCs/>
         </w:rPr>
         <w:lastRenderedPageBreak/>
-        <w:t>Nanti akan muncul alert seperti ini dan diminta untuk mengisi kembali:</w:t>
+        <w:t>Nanti</w:t>
+      </w:r>
+      <w:proofErr w:type="spellEnd"/>
+      <w:r>
+        <w:rPr>
+          <w:b/>
+          <w:bCs/>
+        </w:rPr>
+        <w:t xml:space="preserve"> </w:t>
+      </w:r>
+      <w:proofErr w:type="spellStart"/>
+      <w:r>
+        <w:rPr>
+          <w:b/>
+          <w:bCs/>
+        </w:rPr>
+        <w:t>akan</w:t>
+      </w:r>
+      <w:proofErr w:type="spellEnd"/>
+      <w:r>
+        <w:rPr>
+          <w:b/>
+          <w:bCs/>
+        </w:rPr>
+        <w:t xml:space="preserve"> </w:t>
+      </w:r>
+      <w:proofErr w:type="spellStart"/>
+      <w:r>
+        <w:rPr>
+          <w:b/>
+          <w:bCs/>
+        </w:rPr>
+        <w:t>muncul</w:t>
+      </w:r>
+      <w:proofErr w:type="spellEnd"/>
+      <w:r>
+        <w:rPr>
+          <w:b/>
+          <w:bCs/>
+        </w:rPr>
+        <w:t xml:space="preserve"> alert </w:t>
+      </w:r>
+      <w:proofErr w:type="spellStart"/>
+      <w:r>
+        <w:rPr>
+          <w:b/>
+          <w:bCs/>
+        </w:rPr>
+        <w:t>seperti</w:t>
+      </w:r>
+      <w:proofErr w:type="spellEnd"/>
+      <w:r>
+        <w:rPr>
+          <w:b/>
+          <w:bCs/>
+        </w:rPr>
+        <w:t xml:space="preserve"> </w:t>
+      </w:r>
+      <w:proofErr w:type="spellStart"/>
+      <w:r>
+        <w:rPr>
+          <w:b/>
+          <w:bCs/>
+        </w:rPr>
+        <w:t>ini</w:t>
+      </w:r>
+      <w:proofErr w:type="spellEnd"/>
+      <w:r>
+        <w:rPr>
+          <w:b/>
+          <w:bCs/>
+        </w:rPr>
+        <w:t xml:space="preserve"> dan </w:t>
+      </w:r>
+      <w:proofErr w:type="spellStart"/>
+      <w:r>
+        <w:rPr>
+          <w:b/>
+          <w:bCs/>
+        </w:rPr>
+        <w:t>diminta</w:t>
+      </w:r>
+      <w:proofErr w:type="spellEnd"/>
+      <w:r>
+        <w:rPr>
+          <w:b/>
+          <w:bCs/>
+        </w:rPr>
+        <w:t xml:space="preserve"> </w:t>
+      </w:r>
+      <w:proofErr w:type="spellStart"/>
+      <w:r>
+        <w:rPr>
+          <w:b/>
+          <w:bCs/>
+        </w:rPr>
+        <w:t>untuk</w:t>
+      </w:r>
+      <w:proofErr w:type="spellEnd"/>
+      <w:r>
+        <w:rPr>
+          <w:b/>
+          <w:bCs/>
+        </w:rPr>
+        <w:t xml:space="preserve"> </w:t>
+      </w:r>
+      <w:proofErr w:type="spellStart"/>
+      <w:r>
+        <w:rPr>
+          <w:b/>
+          <w:bCs/>
+        </w:rPr>
+        <w:t>mengisi</w:t>
+      </w:r>
+      <w:proofErr w:type="spellEnd"/>
+      <w:r>
+        <w:rPr>
+          <w:b/>
+          <w:bCs/>
+        </w:rPr>
+        <w:t xml:space="preserve"> </w:t>
+      </w:r>
+      <w:proofErr w:type="spellStart"/>
+      <w:r>
+        <w:rPr>
+          <w:b/>
+          <w:bCs/>
+        </w:rPr>
+        <w:t>kembali</w:t>
+      </w:r>
+      <w:proofErr w:type="spellEnd"/>
+      <w:r>
+        <w:rPr>
+          <w:b/>
+          <w:bCs/>
+        </w:rPr>
+        <w:t>:</w:t>
       </w:r>
     </w:p>
     <w:p>
@@ -484,13 +1400,12 @@
         <w:rPr>
           <w:b/>
           <w:bCs/>
-          <w:noProof/>
         </w:rPr>
         <w:drawing>
-          <wp:inline distT="0" distB="0" distL="0" distR="0" wp14:anchorId="56D196A9" wp14:editId="3D8C3C04">
-            <wp:extent cx="5943600" cy="3191510"/>
-            <wp:effectExtent l="0" t="0" r="0" b="8890"/>
-            <wp:docPr id="13" name="Picture 13"/>
+          <wp:inline distT="0" distB="0" distL="0" distR="0" wp14:anchorId="47790218" wp14:editId="7388DF5E">
+            <wp:extent cx="5943600" cy="3187065"/>
+            <wp:effectExtent l="0" t="0" r="0" b="0"/>
+            <wp:docPr id="22" name="Picture 22"/>
             <wp:cNvGraphicFramePr>
               <a:graphicFrameLocks xmlns:a="http://schemas.openxmlformats.org/drawingml/2006/main" noChangeAspect="1"/>
             </wp:cNvGraphicFramePr>
@@ -510,7 +1425,7 @@
                   <pic:spPr>
                     <a:xfrm>
                       <a:off x="0" y="0"/>
-                      <a:ext cx="5943600" cy="3191510"/>
+                      <a:ext cx="5943600" cy="3187065"/>
                     </a:xfrm>
                     <a:prstGeom prst="rect">
                       <a:avLst/>
@@ -535,7 +1450,407 @@
           <w:b/>
           <w:bCs/>
         </w:rPr>
-        <w:t>- salah satu contoh pada validasi inputan yaitu pada email tetap mengharuskan menggunakan format email sebagaimana mestinya</w:t>
+        <w:t xml:space="preserve">- salah </w:t>
+      </w:r>
+      <w:proofErr w:type="spellStart"/>
+      <w:r>
+        <w:rPr>
+          <w:b/>
+          <w:bCs/>
+        </w:rPr>
+        <w:t>satu</w:t>
+      </w:r>
+      <w:proofErr w:type="spellEnd"/>
+      <w:r>
+        <w:rPr>
+          <w:b/>
+          <w:bCs/>
+        </w:rPr>
+        <w:t xml:space="preserve"> </w:t>
+      </w:r>
+      <w:proofErr w:type="spellStart"/>
+      <w:r>
+        <w:rPr>
+          <w:b/>
+          <w:bCs/>
+        </w:rPr>
+        <w:t>contoh</w:t>
+      </w:r>
+      <w:proofErr w:type="spellEnd"/>
+      <w:r>
+        <w:rPr>
+          <w:b/>
+          <w:bCs/>
+        </w:rPr>
+        <w:t xml:space="preserve"> pada </w:t>
+      </w:r>
+      <w:proofErr w:type="spellStart"/>
+      <w:r>
+        <w:rPr>
+          <w:b/>
+          <w:bCs/>
+        </w:rPr>
+        <w:t>validasi</w:t>
+      </w:r>
+      <w:proofErr w:type="spellEnd"/>
+      <w:r>
+        <w:rPr>
+          <w:b/>
+          <w:bCs/>
+        </w:rPr>
+        <w:t xml:space="preserve"> </w:t>
+      </w:r>
+      <w:proofErr w:type="spellStart"/>
+      <w:r>
+        <w:rPr>
+          <w:b/>
+          <w:bCs/>
+        </w:rPr>
+        <w:t>inputan</w:t>
+      </w:r>
+      <w:proofErr w:type="spellEnd"/>
+      <w:r>
+        <w:rPr>
+          <w:b/>
+          <w:bCs/>
+        </w:rPr>
+        <w:t xml:space="preserve"> </w:t>
+      </w:r>
+      <w:proofErr w:type="spellStart"/>
+      <w:r>
+        <w:rPr>
+          <w:b/>
+          <w:bCs/>
+        </w:rPr>
+        <w:t>yaitu</w:t>
+      </w:r>
+      <w:proofErr w:type="spellEnd"/>
+      <w:r>
+        <w:rPr>
+          <w:b/>
+          <w:bCs/>
+        </w:rPr>
+        <w:t xml:space="preserve"> pada email </w:t>
+      </w:r>
+      <w:proofErr w:type="spellStart"/>
+      <w:r>
+        <w:rPr>
+          <w:b/>
+          <w:bCs/>
+        </w:rPr>
+        <w:t>tetap</w:t>
+      </w:r>
+      <w:proofErr w:type="spellEnd"/>
+      <w:r>
+        <w:rPr>
+          <w:b/>
+          <w:bCs/>
+        </w:rPr>
+        <w:t xml:space="preserve"> </w:t>
+      </w:r>
+      <w:proofErr w:type="spellStart"/>
+      <w:r>
+        <w:rPr>
+          <w:b/>
+          <w:bCs/>
+        </w:rPr>
+        <w:t>mengharuskan</w:t>
+      </w:r>
+      <w:proofErr w:type="spellEnd"/>
+      <w:r>
+        <w:rPr>
+          <w:b/>
+          <w:bCs/>
+        </w:rPr>
+        <w:t xml:space="preserve"> </w:t>
+      </w:r>
+      <w:proofErr w:type="spellStart"/>
+      <w:r>
+        <w:rPr>
+          <w:b/>
+          <w:bCs/>
+        </w:rPr>
+        <w:t>menggunakan</w:t>
+      </w:r>
+      <w:proofErr w:type="spellEnd"/>
+      <w:r>
+        <w:rPr>
+          <w:b/>
+          <w:bCs/>
+        </w:rPr>
+        <w:t xml:space="preserve"> format email </w:t>
+      </w:r>
+      <w:proofErr w:type="spellStart"/>
+      <w:r>
+        <w:rPr>
+          <w:b/>
+          <w:bCs/>
+        </w:rPr>
+        <w:t>sebagaimana</w:t>
+      </w:r>
+      <w:proofErr w:type="spellEnd"/>
+      <w:r>
+        <w:rPr>
+          <w:b/>
+          <w:bCs/>
+        </w:rPr>
+        <w:t xml:space="preserve"> </w:t>
+      </w:r>
+      <w:proofErr w:type="spellStart"/>
+      <w:r>
+        <w:rPr>
+          <w:b/>
+          <w:bCs/>
+        </w:rPr>
+        <w:t>mestinya</w:t>
+      </w:r>
+      <w:proofErr w:type="spellEnd"/>
+      <w:r>
+        <w:rPr>
+          <w:b/>
+          <w:bCs/>
+        </w:rPr>
+        <w:t xml:space="preserve"> </w:t>
+      </w:r>
+      <w:proofErr w:type="spellStart"/>
+      <w:r>
+        <w:rPr>
+          <w:b/>
+          <w:bCs/>
+        </w:rPr>
+        <w:t>didalam</w:t>
+      </w:r>
+      <w:proofErr w:type="spellEnd"/>
+      <w:r>
+        <w:rPr>
+          <w:b/>
+          <w:bCs/>
+        </w:rPr>
+        <w:t xml:space="preserve"> </w:t>
+      </w:r>
+      <w:proofErr w:type="spellStart"/>
+      <w:r>
+        <w:rPr>
+          <w:b/>
+          <w:bCs/>
+        </w:rPr>
+        <w:t>kode</w:t>
+      </w:r>
+      <w:proofErr w:type="spellEnd"/>
+      <w:r>
+        <w:rPr>
+          <w:b/>
+          <w:bCs/>
+        </w:rPr>
+        <w:t xml:space="preserve"> </w:t>
+      </w:r>
+      <w:proofErr w:type="spellStart"/>
+      <w:r>
+        <w:rPr>
+          <w:b/>
+          <w:bCs/>
+        </w:rPr>
+        <w:t>phpnya</w:t>
+      </w:r>
+      <w:proofErr w:type="spellEnd"/>
+      <w:r>
+        <w:rPr>
+          <w:b/>
+          <w:bCs/>
+        </w:rPr>
+        <w:t xml:space="preserve">, </w:t>
+      </w:r>
+      <w:proofErr w:type="spellStart"/>
+      <w:r>
+        <w:rPr>
+          <w:b/>
+          <w:bCs/>
+        </w:rPr>
+        <w:t>tapi</w:t>
+      </w:r>
+      <w:proofErr w:type="spellEnd"/>
+      <w:r>
+        <w:rPr>
+          <w:b/>
+          <w:bCs/>
+        </w:rPr>
+        <w:t xml:space="preserve"> di </w:t>
+      </w:r>
+      <w:proofErr w:type="spellStart"/>
+      <w:r>
+        <w:rPr>
+          <w:b/>
+          <w:bCs/>
+        </w:rPr>
+        <w:t>htmlnya</w:t>
+      </w:r>
+      <w:proofErr w:type="spellEnd"/>
+      <w:r>
+        <w:rPr>
+          <w:b/>
+          <w:bCs/>
+        </w:rPr>
+        <w:t xml:space="preserve"> juga </w:t>
+      </w:r>
+      <w:proofErr w:type="spellStart"/>
+      <w:r>
+        <w:rPr>
+          <w:b/>
+          <w:bCs/>
+        </w:rPr>
+        <w:t>dispesifikkan</w:t>
+      </w:r>
+      <w:proofErr w:type="spellEnd"/>
+      <w:r>
+        <w:rPr>
+          <w:b/>
+          <w:bCs/>
+        </w:rPr>
+        <w:t xml:space="preserve"> </w:t>
+      </w:r>
+      <w:proofErr w:type="spellStart"/>
+      <w:r>
+        <w:rPr>
+          <w:b/>
+          <w:bCs/>
+        </w:rPr>
+        <w:t>dengan</w:t>
+      </w:r>
+      <w:proofErr w:type="spellEnd"/>
+      <w:r>
+        <w:rPr>
+          <w:b/>
+          <w:bCs/>
+        </w:rPr>
+        <w:t xml:space="preserve"> type text. </w:t>
+      </w:r>
+      <w:proofErr w:type="spellStart"/>
+      <w:r>
+        <w:rPr>
+          <w:b/>
+          <w:bCs/>
+        </w:rPr>
+        <w:t>Begitupun</w:t>
+      </w:r>
+      <w:proofErr w:type="spellEnd"/>
+      <w:r>
+        <w:rPr>
+          <w:b/>
+          <w:bCs/>
+        </w:rPr>
+        <w:t xml:space="preserve"> juga </w:t>
+      </w:r>
+      <w:proofErr w:type="spellStart"/>
+      <w:r>
+        <w:rPr>
+          <w:b/>
+          <w:bCs/>
+        </w:rPr>
+        <w:t>dengan</w:t>
+      </w:r>
+      <w:proofErr w:type="spellEnd"/>
+      <w:r>
+        <w:rPr>
+          <w:b/>
+          <w:bCs/>
+        </w:rPr>
+        <w:t xml:space="preserve"> </w:t>
+      </w:r>
+      <w:proofErr w:type="spellStart"/>
+      <w:r>
+        <w:rPr>
+          <w:b/>
+          <w:bCs/>
+        </w:rPr>
+        <w:t>validasi</w:t>
+      </w:r>
+      <w:proofErr w:type="spellEnd"/>
+      <w:r>
+        <w:rPr>
+          <w:b/>
+          <w:bCs/>
+        </w:rPr>
+        <w:t xml:space="preserve"> yang lain </w:t>
+      </w:r>
+      <w:proofErr w:type="spellStart"/>
+      <w:r>
+        <w:rPr>
+          <w:b/>
+          <w:bCs/>
+        </w:rPr>
+        <w:t>sehingga</w:t>
+      </w:r>
+      <w:proofErr w:type="spellEnd"/>
+      <w:r>
+        <w:rPr>
+          <w:b/>
+          <w:bCs/>
+        </w:rPr>
+        <w:t xml:space="preserve"> </w:t>
+      </w:r>
+      <w:proofErr w:type="spellStart"/>
+      <w:r>
+        <w:rPr>
+          <w:b/>
+          <w:bCs/>
+        </w:rPr>
+        <w:t>sesuai</w:t>
+      </w:r>
+      <w:proofErr w:type="spellEnd"/>
+      <w:r>
+        <w:rPr>
+          <w:b/>
+          <w:bCs/>
+        </w:rPr>
+        <w:t xml:space="preserve"> </w:t>
+      </w:r>
+      <w:proofErr w:type="spellStart"/>
+      <w:r>
+        <w:rPr>
+          <w:b/>
+          <w:bCs/>
+        </w:rPr>
+        <w:t>dengan</w:t>
+      </w:r>
+      <w:proofErr w:type="spellEnd"/>
+      <w:r>
+        <w:rPr>
+          <w:b/>
+          <w:bCs/>
+        </w:rPr>
+        <w:t xml:space="preserve"> </w:t>
+      </w:r>
+      <w:proofErr w:type="spellStart"/>
+      <w:r>
+        <w:rPr>
+          <w:b/>
+          <w:bCs/>
+        </w:rPr>
+        <w:t>inputan</w:t>
+      </w:r>
+      <w:proofErr w:type="spellEnd"/>
+      <w:r>
+        <w:rPr>
+          <w:b/>
+          <w:bCs/>
+        </w:rPr>
+        <w:t xml:space="preserve"> </w:t>
+      </w:r>
+      <w:proofErr w:type="spellStart"/>
+      <w:r>
+        <w:rPr>
+          <w:b/>
+          <w:bCs/>
+        </w:rPr>
+        <w:t>fieldnya</w:t>
+      </w:r>
+      <w:proofErr w:type="spellEnd"/>
+      <w:r>
+        <w:rPr>
+          <w:b/>
+          <w:bCs/>
+        </w:rPr>
+        <w:t>.</w:t>
       </w:r>
     </w:p>
     <w:p>
@@ -549,13 +1864,12 @@
         <w:rPr>
           <w:b/>
           <w:bCs/>
-          <w:noProof/>
         </w:rPr>
         <w:drawing>
-          <wp:inline distT="0" distB="0" distL="0" distR="0" wp14:anchorId="0BE0A2D6" wp14:editId="73B2988F">
-            <wp:extent cx="5943600" cy="3187700"/>
-            <wp:effectExtent l="0" t="0" r="0" b="0"/>
-            <wp:docPr id="14" name="Picture 14"/>
+          <wp:inline distT="0" distB="0" distL="0" distR="0" wp14:anchorId="4EC8CE77" wp14:editId="16814613">
+            <wp:extent cx="5943600" cy="3192145"/>
+            <wp:effectExtent l="0" t="0" r="0" b="8255"/>
+            <wp:docPr id="23" name="Picture 23"/>
             <wp:cNvGraphicFramePr>
               <a:graphicFrameLocks xmlns:a="http://schemas.openxmlformats.org/drawingml/2006/main" noChangeAspect="1"/>
             </wp:cNvGraphicFramePr>
@@ -575,7 +1889,7 @@
                   <pic:spPr>
                     <a:xfrm>
                       <a:off x="0" y="0"/>
-                      <a:ext cx="5943600" cy="3187700"/>
+                      <a:ext cx="5943600" cy="3192145"/>
                     </a:xfrm>
                     <a:prstGeom prst="rect">
                       <a:avLst/>
@@ -616,7 +1930,439 @@
           <w:bCs/>
         </w:rPr>
         <w:lastRenderedPageBreak/>
-        <w:t>- Upload foto profil selain format .png dan .jpg maka akan ditolak. Menurut saya hal ini penting karena digunakan untuk meminimalisir adanya script injection atau sql injection dengan cara memasukkan file script .php atau lainnya yang dapat dieksekusi oleh server.</w:t>
+        <w:t xml:space="preserve">- Upload </w:t>
+      </w:r>
+      <w:proofErr w:type="spellStart"/>
+      <w:r>
+        <w:rPr>
+          <w:b/>
+          <w:bCs/>
+        </w:rPr>
+        <w:t>foto</w:t>
+      </w:r>
+      <w:proofErr w:type="spellEnd"/>
+      <w:r>
+        <w:rPr>
+          <w:b/>
+          <w:bCs/>
+        </w:rPr>
+        <w:t xml:space="preserve"> </w:t>
+      </w:r>
+      <w:proofErr w:type="spellStart"/>
+      <w:r>
+        <w:rPr>
+          <w:b/>
+          <w:bCs/>
+        </w:rPr>
+        <w:t>profil</w:t>
+      </w:r>
+      <w:proofErr w:type="spellEnd"/>
+      <w:r>
+        <w:rPr>
+          <w:b/>
+          <w:bCs/>
+        </w:rPr>
+        <w:t xml:space="preserve"> </w:t>
+      </w:r>
+      <w:proofErr w:type="spellStart"/>
+      <w:r>
+        <w:rPr>
+          <w:b/>
+          <w:bCs/>
+        </w:rPr>
+        <w:t>selain</w:t>
+      </w:r>
+      <w:proofErr w:type="spellEnd"/>
+      <w:r>
+        <w:rPr>
+          <w:b/>
+          <w:bCs/>
+        </w:rPr>
+        <w:t xml:space="preserve"> format .</w:t>
+      </w:r>
+      <w:proofErr w:type="spellStart"/>
+      <w:r>
+        <w:rPr>
+          <w:b/>
+          <w:bCs/>
+        </w:rPr>
+        <w:t>png</w:t>
+      </w:r>
+      <w:proofErr w:type="spellEnd"/>
+      <w:r>
+        <w:rPr>
+          <w:b/>
+          <w:bCs/>
+        </w:rPr>
+        <w:t xml:space="preserve"> dan .jpg </w:t>
+      </w:r>
+      <w:proofErr w:type="spellStart"/>
+      <w:r>
+        <w:rPr>
+          <w:b/>
+          <w:bCs/>
+        </w:rPr>
+        <w:t>maka</w:t>
+      </w:r>
+      <w:proofErr w:type="spellEnd"/>
+      <w:r>
+        <w:rPr>
+          <w:b/>
+          <w:bCs/>
+        </w:rPr>
+        <w:t xml:space="preserve"> </w:t>
+      </w:r>
+      <w:proofErr w:type="spellStart"/>
+      <w:r>
+        <w:rPr>
+          <w:b/>
+          <w:bCs/>
+        </w:rPr>
+        <w:t>akan</w:t>
+      </w:r>
+      <w:proofErr w:type="spellEnd"/>
+      <w:r>
+        <w:rPr>
+          <w:b/>
+          <w:bCs/>
+        </w:rPr>
+        <w:t xml:space="preserve"> </w:t>
+      </w:r>
+      <w:proofErr w:type="spellStart"/>
+      <w:r>
+        <w:rPr>
+          <w:b/>
+          <w:bCs/>
+        </w:rPr>
+        <w:t>ditolak</w:t>
+      </w:r>
+      <w:proofErr w:type="spellEnd"/>
+      <w:r>
+        <w:rPr>
+          <w:b/>
+          <w:bCs/>
+        </w:rPr>
+        <w:t xml:space="preserve">. </w:t>
+      </w:r>
+      <w:proofErr w:type="spellStart"/>
+      <w:r>
+        <w:rPr>
+          <w:b/>
+          <w:bCs/>
+        </w:rPr>
+        <w:t>Menurut</w:t>
+      </w:r>
+      <w:proofErr w:type="spellEnd"/>
+      <w:r>
+        <w:rPr>
+          <w:b/>
+          <w:bCs/>
+        </w:rPr>
+        <w:t xml:space="preserve"> </w:t>
+      </w:r>
+      <w:proofErr w:type="spellStart"/>
+      <w:r>
+        <w:rPr>
+          <w:b/>
+          <w:bCs/>
+        </w:rPr>
+        <w:t>saya</w:t>
+      </w:r>
+      <w:proofErr w:type="spellEnd"/>
+      <w:r>
+        <w:rPr>
+          <w:b/>
+          <w:bCs/>
+        </w:rPr>
+        <w:t xml:space="preserve"> </w:t>
+      </w:r>
+      <w:proofErr w:type="spellStart"/>
+      <w:r>
+        <w:rPr>
+          <w:b/>
+          <w:bCs/>
+        </w:rPr>
+        <w:t>hal</w:t>
+      </w:r>
+      <w:proofErr w:type="spellEnd"/>
+      <w:r>
+        <w:rPr>
+          <w:b/>
+          <w:bCs/>
+        </w:rPr>
+        <w:t xml:space="preserve"> </w:t>
+      </w:r>
+      <w:proofErr w:type="spellStart"/>
+      <w:r>
+        <w:rPr>
+          <w:b/>
+          <w:bCs/>
+        </w:rPr>
+        <w:t>ini</w:t>
+      </w:r>
+      <w:proofErr w:type="spellEnd"/>
+      <w:r>
+        <w:rPr>
+          <w:b/>
+          <w:bCs/>
+        </w:rPr>
+        <w:t xml:space="preserve"> </w:t>
+      </w:r>
+      <w:proofErr w:type="spellStart"/>
+      <w:r>
+        <w:rPr>
+          <w:b/>
+          <w:bCs/>
+        </w:rPr>
+        <w:t>penting</w:t>
+      </w:r>
+      <w:proofErr w:type="spellEnd"/>
+      <w:r>
+        <w:rPr>
+          <w:b/>
+          <w:bCs/>
+        </w:rPr>
+        <w:t xml:space="preserve"> </w:t>
+      </w:r>
+      <w:proofErr w:type="spellStart"/>
+      <w:r>
+        <w:rPr>
+          <w:b/>
+          <w:bCs/>
+        </w:rPr>
+        <w:t>karena</w:t>
+      </w:r>
+      <w:proofErr w:type="spellEnd"/>
+      <w:r>
+        <w:rPr>
+          <w:b/>
+          <w:bCs/>
+        </w:rPr>
+        <w:t xml:space="preserve"> </w:t>
+      </w:r>
+      <w:proofErr w:type="spellStart"/>
+      <w:r>
+        <w:rPr>
+          <w:b/>
+          <w:bCs/>
+        </w:rPr>
+        <w:t>digunakan</w:t>
+      </w:r>
+      <w:proofErr w:type="spellEnd"/>
+      <w:r>
+        <w:rPr>
+          <w:b/>
+          <w:bCs/>
+        </w:rPr>
+        <w:t xml:space="preserve"> </w:t>
+      </w:r>
+      <w:proofErr w:type="spellStart"/>
+      <w:r>
+        <w:rPr>
+          <w:b/>
+          <w:bCs/>
+        </w:rPr>
+        <w:t>untuk</w:t>
+      </w:r>
+      <w:proofErr w:type="spellEnd"/>
+      <w:r>
+        <w:rPr>
+          <w:b/>
+          <w:bCs/>
+        </w:rPr>
+        <w:t xml:space="preserve"> </w:t>
+      </w:r>
+      <w:proofErr w:type="spellStart"/>
+      <w:r>
+        <w:rPr>
+          <w:b/>
+          <w:bCs/>
+        </w:rPr>
+        <w:t>meminimalisir</w:t>
+      </w:r>
+      <w:proofErr w:type="spellEnd"/>
+      <w:r>
+        <w:rPr>
+          <w:b/>
+          <w:bCs/>
+        </w:rPr>
+        <w:t xml:space="preserve"> </w:t>
+      </w:r>
+      <w:proofErr w:type="spellStart"/>
+      <w:r>
+        <w:rPr>
+          <w:b/>
+          <w:bCs/>
+        </w:rPr>
+        <w:t>adanya</w:t>
+      </w:r>
+      <w:proofErr w:type="spellEnd"/>
+      <w:r>
+        <w:rPr>
+          <w:b/>
+          <w:bCs/>
+        </w:rPr>
+        <w:t xml:space="preserve"> script injection </w:t>
+      </w:r>
+      <w:proofErr w:type="spellStart"/>
+      <w:r>
+        <w:rPr>
+          <w:b/>
+          <w:bCs/>
+        </w:rPr>
+        <w:t>atau</w:t>
+      </w:r>
+      <w:proofErr w:type="spellEnd"/>
+      <w:r>
+        <w:rPr>
+          <w:b/>
+          <w:bCs/>
+        </w:rPr>
+        <w:t xml:space="preserve"> </w:t>
+      </w:r>
+      <w:proofErr w:type="spellStart"/>
+      <w:r>
+        <w:rPr>
+          <w:b/>
+          <w:bCs/>
+        </w:rPr>
+        <w:t>sql</w:t>
+      </w:r>
+      <w:proofErr w:type="spellEnd"/>
+      <w:r>
+        <w:rPr>
+          <w:b/>
+          <w:bCs/>
+        </w:rPr>
+        <w:t xml:space="preserve"> injection </w:t>
+      </w:r>
+      <w:proofErr w:type="spellStart"/>
+      <w:r>
+        <w:rPr>
+          <w:b/>
+          <w:bCs/>
+        </w:rPr>
+        <w:t>dengan</w:t>
+      </w:r>
+      <w:proofErr w:type="spellEnd"/>
+      <w:r>
+        <w:rPr>
+          <w:b/>
+          <w:bCs/>
+        </w:rPr>
+        <w:t xml:space="preserve"> </w:t>
+      </w:r>
+      <w:proofErr w:type="spellStart"/>
+      <w:r>
+        <w:rPr>
+          <w:b/>
+          <w:bCs/>
+        </w:rPr>
+        <w:t>cara</w:t>
+      </w:r>
+      <w:proofErr w:type="spellEnd"/>
+      <w:r>
+        <w:rPr>
+          <w:b/>
+          <w:bCs/>
+        </w:rPr>
+        <w:t xml:space="preserve"> </w:t>
+      </w:r>
+      <w:proofErr w:type="spellStart"/>
+      <w:r>
+        <w:rPr>
+          <w:b/>
+          <w:bCs/>
+        </w:rPr>
+        <w:t>memasukkan</w:t>
+      </w:r>
+      <w:proofErr w:type="spellEnd"/>
+      <w:r>
+        <w:rPr>
+          <w:b/>
+          <w:bCs/>
+        </w:rPr>
+        <w:t xml:space="preserve"> file script .</w:t>
+      </w:r>
+      <w:proofErr w:type="spellStart"/>
+      <w:r>
+        <w:rPr>
+          <w:b/>
+          <w:bCs/>
+        </w:rPr>
+        <w:t>php</w:t>
+      </w:r>
+      <w:proofErr w:type="spellEnd"/>
+      <w:r>
+        <w:rPr>
+          <w:b/>
+          <w:bCs/>
+        </w:rPr>
+        <w:t xml:space="preserve"> </w:t>
+      </w:r>
+      <w:proofErr w:type="spellStart"/>
+      <w:r>
+        <w:rPr>
+          <w:b/>
+          <w:bCs/>
+        </w:rPr>
+        <w:t>atau</w:t>
+      </w:r>
+      <w:proofErr w:type="spellEnd"/>
+      <w:r>
+        <w:rPr>
+          <w:b/>
+          <w:bCs/>
+        </w:rPr>
+        <w:t xml:space="preserve"> </w:t>
+      </w:r>
+      <w:proofErr w:type="spellStart"/>
+      <w:r>
+        <w:rPr>
+          <w:b/>
+          <w:bCs/>
+        </w:rPr>
+        <w:t>lainnya</w:t>
+      </w:r>
+      <w:proofErr w:type="spellEnd"/>
+      <w:r>
+        <w:rPr>
+          <w:b/>
+          <w:bCs/>
+        </w:rPr>
+        <w:t xml:space="preserve"> yang </w:t>
+      </w:r>
+      <w:proofErr w:type="spellStart"/>
+      <w:r>
+        <w:rPr>
+          <w:b/>
+          <w:bCs/>
+        </w:rPr>
+        <w:t>dapat</w:t>
+      </w:r>
+      <w:proofErr w:type="spellEnd"/>
+      <w:r>
+        <w:rPr>
+          <w:b/>
+          <w:bCs/>
+        </w:rPr>
+        <w:t xml:space="preserve"> </w:t>
+      </w:r>
+      <w:proofErr w:type="spellStart"/>
+      <w:r>
+        <w:rPr>
+          <w:b/>
+          <w:bCs/>
+        </w:rPr>
+        <w:t>dieksekusi</w:t>
+      </w:r>
+      <w:proofErr w:type="spellEnd"/>
+      <w:r>
+        <w:rPr>
+          <w:b/>
+          <w:bCs/>
+        </w:rPr>
+        <w:t xml:space="preserve"> oleh server.</w:t>
       </w:r>
     </w:p>
     <w:p>
@@ -630,13 +2376,12 @@
         <w:rPr>
           <w:b/>
           <w:bCs/>
-          <w:noProof/>
         </w:rPr>
         <w:drawing>
-          <wp:inline distT="0" distB="0" distL="0" distR="0" wp14:anchorId="48814787" wp14:editId="516B45CC">
-            <wp:extent cx="5943600" cy="3197860"/>
-            <wp:effectExtent l="0" t="0" r="0" b="2540"/>
-            <wp:docPr id="15" name="Picture 15"/>
+          <wp:inline distT="0" distB="0" distL="0" distR="0" wp14:anchorId="1BF82436" wp14:editId="1EECF43C">
+            <wp:extent cx="5943600" cy="3185795"/>
+            <wp:effectExtent l="0" t="0" r="0" b="0"/>
+            <wp:docPr id="24" name="Picture 24"/>
             <wp:cNvGraphicFramePr>
               <a:graphicFrameLocks xmlns:a="http://schemas.openxmlformats.org/drawingml/2006/main" noChangeAspect="1"/>
             </wp:cNvGraphicFramePr>
@@ -656,7 +2401,7 @@
                   <pic:spPr>
                     <a:xfrm>
                       <a:off x="0" y="0"/>
-                      <a:ext cx="5943600" cy="3197860"/>
+                      <a:ext cx="5943600" cy="3185795"/>
                     </a:xfrm>
                     <a:prstGeom prst="rect">
                       <a:avLst/>
@@ -681,7 +2426,135 @@
           <w:b/>
           <w:bCs/>
         </w:rPr>
-        <w:t>File yang saya coba upload yaitu Self Learning 1 wp.docx. Mari kita coba apakah bisa terupload.</w:t>
+        <w:t xml:space="preserve">File yang </w:t>
+      </w:r>
+      <w:proofErr w:type="spellStart"/>
+      <w:r>
+        <w:rPr>
+          <w:b/>
+          <w:bCs/>
+        </w:rPr>
+        <w:t>saya</w:t>
+      </w:r>
+      <w:proofErr w:type="spellEnd"/>
+      <w:r>
+        <w:rPr>
+          <w:b/>
+          <w:bCs/>
+        </w:rPr>
+        <w:t xml:space="preserve"> </w:t>
+      </w:r>
+      <w:proofErr w:type="spellStart"/>
+      <w:r>
+        <w:rPr>
+          <w:b/>
+          <w:bCs/>
+        </w:rPr>
+        <w:t>coba</w:t>
+      </w:r>
+      <w:proofErr w:type="spellEnd"/>
+      <w:r>
+        <w:rPr>
+          <w:b/>
+          <w:bCs/>
+        </w:rPr>
+        <w:t xml:space="preserve"> upload </w:t>
+      </w:r>
+      <w:proofErr w:type="spellStart"/>
+      <w:r>
+        <w:rPr>
+          <w:b/>
+          <w:bCs/>
+        </w:rPr>
+        <w:t>yaitu</w:t>
+      </w:r>
+      <w:proofErr w:type="spellEnd"/>
+      <w:r>
+        <w:rPr>
+          <w:b/>
+          <w:bCs/>
+        </w:rPr>
+        <w:t xml:space="preserve"> Self Learning 1 wp.docx. Mari </w:t>
+      </w:r>
+      <w:proofErr w:type="spellStart"/>
+      <w:r>
+        <w:rPr>
+          <w:b/>
+          <w:bCs/>
+        </w:rPr>
+        <w:t>kita</w:t>
+      </w:r>
+      <w:proofErr w:type="spellEnd"/>
+      <w:r>
+        <w:rPr>
+          <w:b/>
+          <w:bCs/>
+        </w:rPr>
+        <w:t xml:space="preserve"> </w:t>
+      </w:r>
+      <w:proofErr w:type="spellStart"/>
+      <w:r>
+        <w:rPr>
+          <w:b/>
+          <w:bCs/>
+        </w:rPr>
+        <w:t>coba</w:t>
+      </w:r>
+      <w:proofErr w:type="spellEnd"/>
+      <w:r>
+        <w:rPr>
+          <w:b/>
+          <w:bCs/>
+        </w:rPr>
+        <w:t xml:space="preserve"> </w:t>
+      </w:r>
+      <w:proofErr w:type="spellStart"/>
+      <w:r>
+        <w:rPr>
+          <w:b/>
+          <w:bCs/>
+        </w:rPr>
+        <w:t>apakah</w:t>
+      </w:r>
+      <w:proofErr w:type="spellEnd"/>
+      <w:r>
+        <w:rPr>
+          <w:b/>
+          <w:bCs/>
+        </w:rPr>
+        <w:t xml:space="preserve"> </w:t>
+      </w:r>
+      <w:proofErr w:type="spellStart"/>
+      <w:r>
+        <w:rPr>
+          <w:b/>
+          <w:bCs/>
+        </w:rPr>
+        <w:t>bisa</w:t>
+      </w:r>
+      <w:proofErr w:type="spellEnd"/>
+      <w:r>
+        <w:rPr>
+          <w:b/>
+          <w:bCs/>
+        </w:rPr>
+        <w:t xml:space="preserve"> </w:t>
+      </w:r>
+      <w:proofErr w:type="spellStart"/>
+      <w:r>
+        <w:rPr>
+          <w:b/>
+          <w:bCs/>
+        </w:rPr>
+        <w:t>terupload</w:t>
+      </w:r>
+      <w:proofErr w:type="spellEnd"/>
+      <w:r>
+        <w:rPr>
+          <w:b/>
+          <w:bCs/>
+        </w:rPr>
+        <w:t>.</w:t>
       </w:r>
     </w:p>
     <w:p>
@@ -695,13 +2568,12 @@
         <w:rPr>
           <w:b/>
           <w:bCs/>
-          <w:noProof/>
         </w:rPr>
         <w:drawing>
-          <wp:inline distT="0" distB="0" distL="0" distR="0" wp14:anchorId="21F7EB47" wp14:editId="49F7C4E7">
-            <wp:extent cx="5943600" cy="3201035"/>
+          <wp:inline distT="0" distB="0" distL="0" distR="0" wp14:anchorId="4D0254FE" wp14:editId="06D9BD86">
+            <wp:extent cx="5943600" cy="3183890"/>
             <wp:effectExtent l="0" t="0" r="0" b="0"/>
-            <wp:docPr id="16" name="Picture 16"/>
+            <wp:docPr id="25" name="Picture 25"/>
             <wp:cNvGraphicFramePr>
               <a:graphicFrameLocks xmlns:a="http://schemas.openxmlformats.org/drawingml/2006/main" noChangeAspect="1"/>
             </wp:cNvGraphicFramePr>
@@ -721,7 +2593,7 @@
                   <pic:spPr>
                     <a:xfrm>
                       <a:off x="0" y="0"/>
-                      <a:ext cx="5943600" cy="3201035"/>
+                      <a:ext cx="5943600" cy="3183890"/>
                     </a:xfrm>
                     <a:prstGeom prst="rect">
                       <a:avLst/>
@@ -741,12 +2613,293 @@
           <w:bCs/>
         </w:rPr>
       </w:pPr>
-      <w:r>
-        <w:rPr>
-          <w:b/>
-          <w:bCs/>
-        </w:rPr>
-        <w:t>Ternyata tetap tidak bisa karena memang saya desain begitu agar lebih aman dari orang yang suka memasukkan script ke dalam tempat upload foto.</w:t>
+      <w:proofErr w:type="spellStart"/>
+      <w:r>
+        <w:rPr>
+          <w:b/>
+          <w:bCs/>
+        </w:rPr>
+        <w:t>Ternyata</w:t>
+      </w:r>
+      <w:proofErr w:type="spellEnd"/>
+      <w:r>
+        <w:rPr>
+          <w:b/>
+          <w:bCs/>
+        </w:rPr>
+        <w:t xml:space="preserve"> </w:t>
+      </w:r>
+      <w:proofErr w:type="spellStart"/>
+      <w:r>
+        <w:rPr>
+          <w:b/>
+          <w:bCs/>
+        </w:rPr>
+        <w:t>tetap</w:t>
+      </w:r>
+      <w:proofErr w:type="spellEnd"/>
+      <w:r>
+        <w:rPr>
+          <w:b/>
+          <w:bCs/>
+        </w:rPr>
+        <w:t xml:space="preserve"> </w:t>
+      </w:r>
+      <w:proofErr w:type="spellStart"/>
+      <w:r>
+        <w:rPr>
+          <w:b/>
+          <w:bCs/>
+        </w:rPr>
+        <w:t>tidak</w:t>
+      </w:r>
+      <w:proofErr w:type="spellEnd"/>
+      <w:r>
+        <w:rPr>
+          <w:b/>
+          <w:bCs/>
+        </w:rPr>
+        <w:t xml:space="preserve"> </w:t>
+      </w:r>
+      <w:proofErr w:type="spellStart"/>
+      <w:r>
+        <w:rPr>
+          <w:b/>
+          <w:bCs/>
+        </w:rPr>
+        <w:t>bisa</w:t>
+      </w:r>
+      <w:proofErr w:type="spellEnd"/>
+      <w:r>
+        <w:rPr>
+          <w:b/>
+          <w:bCs/>
+        </w:rPr>
+        <w:t xml:space="preserve"> </w:t>
+      </w:r>
+      <w:proofErr w:type="spellStart"/>
+      <w:r>
+        <w:rPr>
+          <w:b/>
+          <w:bCs/>
+        </w:rPr>
+        <w:t>karena</w:t>
+      </w:r>
+      <w:proofErr w:type="spellEnd"/>
+      <w:r>
+        <w:rPr>
+          <w:b/>
+          <w:bCs/>
+        </w:rPr>
+        <w:t xml:space="preserve"> </w:t>
+      </w:r>
+      <w:proofErr w:type="spellStart"/>
+      <w:r>
+        <w:rPr>
+          <w:b/>
+          <w:bCs/>
+        </w:rPr>
+        <w:t>memang</w:t>
+      </w:r>
+      <w:proofErr w:type="spellEnd"/>
+      <w:r>
+        <w:rPr>
+          <w:b/>
+          <w:bCs/>
+        </w:rPr>
+        <w:t xml:space="preserve"> </w:t>
+      </w:r>
+      <w:proofErr w:type="spellStart"/>
+      <w:r>
+        <w:rPr>
+          <w:b/>
+          <w:bCs/>
+        </w:rPr>
+        <w:t>saya</w:t>
+      </w:r>
+      <w:proofErr w:type="spellEnd"/>
+      <w:r>
+        <w:rPr>
+          <w:b/>
+          <w:bCs/>
+        </w:rPr>
+        <w:t xml:space="preserve"> </w:t>
+      </w:r>
+      <w:proofErr w:type="spellStart"/>
+      <w:r>
+        <w:rPr>
+          <w:b/>
+          <w:bCs/>
+        </w:rPr>
+        <w:t>desain</w:t>
+      </w:r>
+      <w:proofErr w:type="spellEnd"/>
+      <w:r>
+        <w:rPr>
+          <w:b/>
+          <w:bCs/>
+        </w:rPr>
+        <w:t xml:space="preserve"> </w:t>
+      </w:r>
+      <w:proofErr w:type="spellStart"/>
+      <w:r>
+        <w:rPr>
+          <w:b/>
+          <w:bCs/>
+        </w:rPr>
+        <w:t>begitu</w:t>
+      </w:r>
+      <w:proofErr w:type="spellEnd"/>
+      <w:r>
+        <w:rPr>
+          <w:b/>
+          <w:bCs/>
+        </w:rPr>
+        <w:t xml:space="preserve"> agar </w:t>
+      </w:r>
+      <w:proofErr w:type="spellStart"/>
+      <w:r>
+        <w:rPr>
+          <w:b/>
+          <w:bCs/>
+        </w:rPr>
+        <w:t>lebih</w:t>
+      </w:r>
+      <w:proofErr w:type="spellEnd"/>
+      <w:r>
+        <w:rPr>
+          <w:b/>
+          <w:bCs/>
+        </w:rPr>
+        <w:t xml:space="preserve"> </w:t>
+      </w:r>
+      <w:proofErr w:type="spellStart"/>
+      <w:r>
+        <w:rPr>
+          <w:b/>
+          <w:bCs/>
+        </w:rPr>
+        <w:t>aman</w:t>
+      </w:r>
+      <w:proofErr w:type="spellEnd"/>
+      <w:r>
+        <w:rPr>
+          <w:b/>
+          <w:bCs/>
+        </w:rPr>
+        <w:t xml:space="preserve"> </w:t>
+      </w:r>
+      <w:proofErr w:type="spellStart"/>
+      <w:r>
+        <w:rPr>
+          <w:b/>
+          <w:bCs/>
+        </w:rPr>
+        <w:t>dari</w:t>
+      </w:r>
+      <w:proofErr w:type="spellEnd"/>
+      <w:r>
+        <w:rPr>
+          <w:b/>
+          <w:bCs/>
+        </w:rPr>
+        <w:t xml:space="preserve"> orang yang </w:t>
+      </w:r>
+      <w:proofErr w:type="spellStart"/>
+      <w:r>
+        <w:rPr>
+          <w:b/>
+          <w:bCs/>
+        </w:rPr>
+        <w:t>suka</w:t>
+      </w:r>
+      <w:proofErr w:type="spellEnd"/>
+      <w:r>
+        <w:rPr>
+          <w:b/>
+          <w:bCs/>
+        </w:rPr>
+        <w:t xml:space="preserve"> </w:t>
+      </w:r>
+      <w:proofErr w:type="spellStart"/>
+      <w:r>
+        <w:rPr>
+          <w:b/>
+          <w:bCs/>
+        </w:rPr>
+        <w:t>memasukkan</w:t>
+      </w:r>
+      <w:proofErr w:type="spellEnd"/>
+      <w:r>
+        <w:rPr>
+          <w:b/>
+          <w:bCs/>
+        </w:rPr>
+        <w:t xml:space="preserve"> script </w:t>
+      </w:r>
+      <w:proofErr w:type="spellStart"/>
+      <w:r>
+        <w:rPr>
+          <w:b/>
+          <w:bCs/>
+        </w:rPr>
+        <w:t>ke</w:t>
+      </w:r>
+      <w:proofErr w:type="spellEnd"/>
+      <w:r>
+        <w:rPr>
+          <w:b/>
+          <w:bCs/>
+        </w:rPr>
+        <w:t xml:space="preserve"> </w:t>
+      </w:r>
+      <w:proofErr w:type="spellStart"/>
+      <w:r>
+        <w:rPr>
+          <w:b/>
+          <w:bCs/>
+        </w:rPr>
+        <w:t>dalam</w:t>
+      </w:r>
+      <w:proofErr w:type="spellEnd"/>
+      <w:r>
+        <w:rPr>
+          <w:b/>
+          <w:bCs/>
+        </w:rPr>
+        <w:t xml:space="preserve"> </w:t>
+      </w:r>
+      <w:proofErr w:type="spellStart"/>
+      <w:r>
+        <w:rPr>
+          <w:b/>
+          <w:bCs/>
+        </w:rPr>
+        <w:t>tempat</w:t>
+      </w:r>
+      <w:proofErr w:type="spellEnd"/>
+      <w:r>
+        <w:rPr>
+          <w:b/>
+          <w:bCs/>
+        </w:rPr>
+        <w:t xml:space="preserve"> upload </w:t>
+      </w:r>
+      <w:proofErr w:type="spellStart"/>
+      <w:r>
+        <w:rPr>
+          <w:b/>
+          <w:bCs/>
+        </w:rPr>
+        <w:t>foto</w:t>
+      </w:r>
+      <w:proofErr w:type="spellEnd"/>
+      <w:r>
+        <w:rPr>
+          <w:b/>
+          <w:bCs/>
+        </w:rPr>
+        <w:t>.</w:t>
       </w:r>
     </w:p>
     <w:p>
@@ -762,14 +2915,200 @@
           <w:bCs/>
         </w:rPr>
         <w:lastRenderedPageBreak/>
-        <w:t>- Terus misal kodeposnya saya masukkan nilai berupa huruf, padahal harusnya kodepos angka semua</w:t>
-      </w:r>
+        <w:t xml:space="preserve">- Terus </w:t>
+      </w:r>
+      <w:proofErr w:type="spellStart"/>
+      <w:r>
+        <w:rPr>
+          <w:b/>
+          <w:bCs/>
+        </w:rPr>
+        <w:t>misal</w:t>
+      </w:r>
+      <w:proofErr w:type="spellEnd"/>
+      <w:r>
+        <w:rPr>
+          <w:b/>
+          <w:bCs/>
+        </w:rPr>
+        <w:t xml:space="preserve"> </w:t>
+      </w:r>
+      <w:proofErr w:type="spellStart"/>
+      <w:r>
+        <w:rPr>
+          <w:b/>
+          <w:bCs/>
+        </w:rPr>
+        <w:t>kodeposnya</w:t>
+      </w:r>
+      <w:proofErr w:type="spellEnd"/>
+      <w:r>
+        <w:rPr>
+          <w:b/>
+          <w:bCs/>
+        </w:rPr>
+        <w:t xml:space="preserve"> </w:t>
+      </w:r>
+      <w:proofErr w:type="spellStart"/>
+      <w:r>
+        <w:rPr>
+          <w:b/>
+          <w:bCs/>
+        </w:rPr>
+        <w:t>saya</w:t>
+      </w:r>
+      <w:proofErr w:type="spellEnd"/>
+      <w:r>
+        <w:rPr>
+          <w:b/>
+          <w:bCs/>
+        </w:rPr>
+        <w:t xml:space="preserve"> </w:t>
+      </w:r>
+      <w:proofErr w:type="spellStart"/>
+      <w:r>
+        <w:rPr>
+          <w:b/>
+          <w:bCs/>
+        </w:rPr>
+        <w:t>masukkan</w:t>
+      </w:r>
+      <w:proofErr w:type="spellEnd"/>
+      <w:r>
+        <w:rPr>
+          <w:b/>
+          <w:bCs/>
+        </w:rPr>
+        <w:t xml:space="preserve"> </w:t>
+      </w:r>
+      <w:proofErr w:type="spellStart"/>
+      <w:r>
+        <w:rPr>
+          <w:b/>
+          <w:bCs/>
+        </w:rPr>
+        <w:t>nilai</w:t>
+      </w:r>
+      <w:proofErr w:type="spellEnd"/>
+      <w:r>
+        <w:rPr>
+          <w:b/>
+          <w:bCs/>
+        </w:rPr>
+        <w:t xml:space="preserve"> </w:t>
+      </w:r>
+      <w:proofErr w:type="spellStart"/>
+      <w:r>
+        <w:rPr>
+          <w:b/>
+          <w:bCs/>
+        </w:rPr>
+        <w:t>berupa</w:t>
+      </w:r>
+      <w:proofErr w:type="spellEnd"/>
+      <w:r>
+        <w:rPr>
+          <w:b/>
+          <w:bCs/>
+        </w:rPr>
+        <w:t xml:space="preserve"> </w:t>
+      </w:r>
+      <w:proofErr w:type="spellStart"/>
+      <w:r>
+        <w:rPr>
+          <w:b/>
+          <w:bCs/>
+        </w:rPr>
+        <w:t>huruf</w:t>
+      </w:r>
+      <w:proofErr w:type="spellEnd"/>
+      <w:r>
+        <w:rPr>
+          <w:b/>
+          <w:bCs/>
+        </w:rPr>
+        <w:t xml:space="preserve">, </w:t>
+      </w:r>
+      <w:proofErr w:type="spellStart"/>
+      <w:r>
+        <w:rPr>
+          <w:b/>
+          <w:bCs/>
+        </w:rPr>
+        <w:t>padahal</w:t>
+      </w:r>
+      <w:proofErr w:type="spellEnd"/>
+      <w:r>
+        <w:rPr>
+          <w:b/>
+          <w:bCs/>
+        </w:rPr>
+        <w:t xml:space="preserve"> </w:t>
+      </w:r>
+      <w:proofErr w:type="spellStart"/>
+      <w:r>
+        <w:rPr>
+          <w:b/>
+          <w:bCs/>
+        </w:rPr>
+        <w:t>harusnya</w:t>
+      </w:r>
+      <w:proofErr w:type="spellEnd"/>
+      <w:r>
+        <w:rPr>
+          <w:b/>
+          <w:bCs/>
+        </w:rPr>
+        <w:t xml:space="preserve"> </w:t>
+      </w:r>
+      <w:proofErr w:type="spellStart"/>
+      <w:r>
+        <w:rPr>
+          <w:b/>
+          <w:bCs/>
+        </w:rPr>
+        <w:t>kodepos</w:t>
+      </w:r>
+      <w:proofErr w:type="spellEnd"/>
+      <w:r>
+        <w:rPr>
+          <w:b/>
+          <w:bCs/>
+        </w:rPr>
+        <w:t xml:space="preserve"> </w:t>
+      </w:r>
+      <w:proofErr w:type="spellStart"/>
+      <w:r>
+        <w:rPr>
+          <w:b/>
+          <w:bCs/>
+        </w:rPr>
+        <w:t>angka</w:t>
+      </w:r>
+      <w:proofErr w:type="spellEnd"/>
+      <w:r>
+        <w:rPr>
+          <w:b/>
+          <w:bCs/>
+        </w:rPr>
+        <w:t xml:space="preserve"> </w:t>
+      </w:r>
+      <w:proofErr w:type="spellStart"/>
+      <w:r>
+        <w:rPr>
+          <w:b/>
+          <w:bCs/>
+        </w:rPr>
+        <w:t>semua</w:t>
+      </w:r>
+      <w:proofErr w:type="spellEnd"/>
     </w:p>
     <w:p>
       <w:pPr>
         <w:rPr>
           <w:b/>
           <w:bCs/>
+          <w:noProof/>
         </w:rPr>
       </w:pPr>
       <w:r>
@@ -779,10 +3118,10 @@
           <w:noProof/>
         </w:rPr>
         <w:drawing>
-          <wp:inline distT="0" distB="0" distL="0" distR="0" wp14:anchorId="1B0C8E76" wp14:editId="3C01667C">
-            <wp:extent cx="5943600" cy="3193415"/>
-            <wp:effectExtent l="0" t="0" r="0" b="6985"/>
-            <wp:docPr id="17" name="Picture 17"/>
+          <wp:inline distT="0" distB="0" distL="0" distR="0" wp14:anchorId="6A03175B" wp14:editId="698DF9D2">
+            <wp:extent cx="5943600" cy="3188335"/>
+            <wp:effectExtent l="0" t="0" r="0" b="0"/>
+            <wp:docPr id="26" name="Picture 26"/>
             <wp:cNvGraphicFramePr>
               <a:graphicFrameLocks xmlns:a="http://schemas.openxmlformats.org/drawingml/2006/main" noChangeAspect="1"/>
             </wp:cNvGraphicFramePr>
@@ -802,7 +3141,7 @@
                   <pic:spPr>
                     <a:xfrm>
                       <a:off x="0" y="0"/>
-                      <a:ext cx="5943600" cy="3193415"/>
+                      <a:ext cx="5943600" cy="3188335"/>
                     </a:xfrm>
                     <a:prstGeom prst="rect">
                       <a:avLst/>
@@ -814,13 +3153,6 @@
           </wp:inline>
         </w:drawing>
       </w:r>
-      <w:r>
-        <w:rPr>
-          <w:b/>
-          <w:bCs/>
-        </w:rPr>
-        <w:t>disini saya mengisi kode pos dengan nilai ‘alfredoganteng’. Mari kita coba</w:t>
-      </w:r>
     </w:p>
     <w:p>
       <w:pPr>
@@ -829,17 +3161,161 @@
           <w:bCs/>
         </w:rPr>
       </w:pPr>
-      <w:r>
-        <w:rPr>
-          <w:b/>
-          <w:bCs/>
-          <w:noProof/>
+      <w:proofErr w:type="spellStart"/>
+      <w:r>
+        <w:rPr>
+          <w:b/>
+          <w:bCs/>
+        </w:rPr>
+        <w:t>disini</w:t>
+      </w:r>
+      <w:proofErr w:type="spellEnd"/>
+      <w:r>
+        <w:rPr>
+          <w:b/>
+          <w:bCs/>
+        </w:rPr>
+        <w:t xml:space="preserve"> </w:t>
+      </w:r>
+      <w:proofErr w:type="spellStart"/>
+      <w:r>
+        <w:rPr>
+          <w:b/>
+          <w:bCs/>
+        </w:rPr>
+        <w:t>saya</w:t>
+      </w:r>
+      <w:proofErr w:type="spellEnd"/>
+      <w:r>
+        <w:rPr>
+          <w:b/>
+          <w:bCs/>
+        </w:rPr>
+        <w:t xml:space="preserve"> </w:t>
+      </w:r>
+      <w:proofErr w:type="spellStart"/>
+      <w:r>
+        <w:rPr>
+          <w:b/>
+          <w:bCs/>
+        </w:rPr>
+        <w:t>mengisi</w:t>
+      </w:r>
+      <w:proofErr w:type="spellEnd"/>
+      <w:r>
+        <w:rPr>
+          <w:b/>
+          <w:bCs/>
+        </w:rPr>
+        <w:t xml:space="preserve"> </w:t>
+      </w:r>
+      <w:proofErr w:type="spellStart"/>
+      <w:r>
+        <w:rPr>
+          <w:b/>
+          <w:bCs/>
+        </w:rPr>
+        <w:t>kode</w:t>
+      </w:r>
+      <w:proofErr w:type="spellEnd"/>
+      <w:r>
+        <w:rPr>
+          <w:b/>
+          <w:bCs/>
+        </w:rPr>
+        <w:t xml:space="preserve"> pos </w:t>
+      </w:r>
+      <w:proofErr w:type="spellStart"/>
+      <w:r>
+        <w:rPr>
+          <w:b/>
+          <w:bCs/>
+        </w:rPr>
+        <w:t>dengan</w:t>
+      </w:r>
+      <w:proofErr w:type="spellEnd"/>
+      <w:r>
+        <w:rPr>
+          <w:b/>
+          <w:bCs/>
+        </w:rPr>
+        <w:t xml:space="preserve"> </w:t>
+      </w:r>
+      <w:proofErr w:type="spellStart"/>
+      <w:r>
+        <w:rPr>
+          <w:b/>
+          <w:bCs/>
+        </w:rPr>
+        <w:t>nilai</w:t>
+      </w:r>
+      <w:proofErr w:type="spellEnd"/>
+      <w:r>
+        <w:rPr>
+          <w:b/>
+          <w:bCs/>
+        </w:rPr>
+        <w:t xml:space="preserve"> ‘</w:t>
+      </w:r>
+      <w:proofErr w:type="spellStart"/>
+      <w:r>
+        <w:rPr>
+          <w:b/>
+          <w:bCs/>
+        </w:rPr>
+        <w:t>alfredoganteng</w:t>
+      </w:r>
+      <w:proofErr w:type="spellEnd"/>
+      <w:r>
+        <w:rPr>
+          <w:b/>
+          <w:bCs/>
+        </w:rPr>
+        <w:t xml:space="preserve">’. Mari </w:t>
+      </w:r>
+      <w:proofErr w:type="spellStart"/>
+      <w:r>
+        <w:rPr>
+          <w:b/>
+          <w:bCs/>
+        </w:rPr>
+        <w:t>kita</w:t>
+      </w:r>
+      <w:proofErr w:type="spellEnd"/>
+      <w:r>
+        <w:rPr>
+          <w:b/>
+          <w:bCs/>
+        </w:rPr>
+        <w:t xml:space="preserve"> </w:t>
+      </w:r>
+      <w:proofErr w:type="spellStart"/>
+      <w:r>
+        <w:rPr>
+          <w:b/>
+          <w:bCs/>
+        </w:rPr>
+        <w:t>coba</w:t>
+      </w:r>
+      <w:proofErr w:type="spellEnd"/>
+    </w:p>
+    <w:p>
+      <w:pPr>
+        <w:rPr>
+          <w:b/>
+          <w:bCs/>
+        </w:rPr>
+      </w:pPr>
+      <w:r>
+        <w:rPr>
+          <w:b/>
+          <w:bCs/>
         </w:rPr>
         <w:drawing>
-          <wp:inline distT="0" distB="0" distL="0" distR="0" wp14:anchorId="323AC70B" wp14:editId="22B0E9E5">
+          <wp:inline distT="0" distB="0" distL="0" distR="0" wp14:anchorId="52851E10" wp14:editId="41A45040">
             <wp:extent cx="5943600" cy="3188970"/>
             <wp:effectExtent l="0" t="0" r="0" b="0"/>
-            <wp:docPr id="18" name="Picture 18"/>
+            <wp:docPr id="27" name="Picture 27"/>
             <wp:cNvGraphicFramePr>
               <a:graphicFrameLocks xmlns:a="http://schemas.openxmlformats.org/drawingml/2006/main" noChangeAspect="1"/>
             </wp:cNvGraphicFramePr>
@@ -879,12 +3355,133 @@
           <w:bCs/>
         </w:rPr>
       </w:pPr>
-      <w:r>
-        <w:rPr>
-          <w:b/>
-          <w:bCs/>
-        </w:rPr>
-        <w:t xml:space="preserve">Ternyata gagal. Jadi inputan memang harus sesuai dengan fieldnya. </w:t>
+      <w:proofErr w:type="spellStart"/>
+      <w:r>
+        <w:rPr>
+          <w:b/>
+          <w:bCs/>
+        </w:rPr>
+        <w:t>Ternyata</w:t>
+      </w:r>
+      <w:proofErr w:type="spellEnd"/>
+      <w:r>
+        <w:rPr>
+          <w:b/>
+          <w:bCs/>
+        </w:rPr>
+        <w:t xml:space="preserve"> </w:t>
+      </w:r>
+      <w:proofErr w:type="spellStart"/>
+      <w:r>
+        <w:rPr>
+          <w:b/>
+          <w:bCs/>
+        </w:rPr>
+        <w:t>gagal</w:t>
+      </w:r>
+      <w:proofErr w:type="spellEnd"/>
+      <w:r>
+        <w:rPr>
+          <w:b/>
+          <w:bCs/>
+        </w:rPr>
+        <w:t xml:space="preserve">. Jadi </w:t>
+      </w:r>
+      <w:proofErr w:type="spellStart"/>
+      <w:r>
+        <w:rPr>
+          <w:b/>
+          <w:bCs/>
+        </w:rPr>
+        <w:t>inputan</w:t>
+      </w:r>
+      <w:proofErr w:type="spellEnd"/>
+      <w:r>
+        <w:rPr>
+          <w:b/>
+          <w:bCs/>
+        </w:rPr>
+        <w:t xml:space="preserve"> </w:t>
+      </w:r>
+      <w:proofErr w:type="spellStart"/>
+      <w:r>
+        <w:rPr>
+          <w:b/>
+          <w:bCs/>
+        </w:rPr>
+        <w:t>memang</w:t>
+      </w:r>
+      <w:proofErr w:type="spellEnd"/>
+      <w:r>
+        <w:rPr>
+          <w:b/>
+          <w:bCs/>
+        </w:rPr>
+        <w:t xml:space="preserve"> </w:t>
+      </w:r>
+      <w:proofErr w:type="spellStart"/>
+      <w:r>
+        <w:rPr>
+          <w:b/>
+          <w:bCs/>
+        </w:rPr>
+        <w:t>harus</w:t>
+      </w:r>
+      <w:proofErr w:type="spellEnd"/>
+      <w:r>
+        <w:rPr>
+          <w:b/>
+          <w:bCs/>
+        </w:rPr>
+        <w:t xml:space="preserve"> </w:t>
+      </w:r>
+      <w:proofErr w:type="spellStart"/>
+      <w:r>
+        <w:rPr>
+          <w:b/>
+          <w:bCs/>
+        </w:rPr>
+        <w:t>sesuai</w:t>
+      </w:r>
+      <w:proofErr w:type="spellEnd"/>
+      <w:r>
+        <w:rPr>
+          <w:b/>
+          <w:bCs/>
+        </w:rPr>
+        <w:t xml:space="preserve"> </w:t>
+      </w:r>
+      <w:proofErr w:type="spellStart"/>
+      <w:r>
+        <w:rPr>
+          <w:b/>
+          <w:bCs/>
+        </w:rPr>
+        <w:t>dengan</w:t>
+      </w:r>
+      <w:proofErr w:type="spellEnd"/>
+      <w:r>
+        <w:rPr>
+          <w:b/>
+          <w:bCs/>
+        </w:rPr>
+        <w:t xml:space="preserve"> </w:t>
+      </w:r>
+      <w:proofErr w:type="spellStart"/>
+      <w:r>
+        <w:rPr>
+          <w:b/>
+          <w:bCs/>
+        </w:rPr>
+        <w:t>fieldnya</w:t>
+      </w:r>
+      <w:proofErr w:type="spellEnd"/>
+      <w:r>
+        <w:rPr>
+          <w:b/>
+          <w:bCs/>
+        </w:rPr>
+        <w:t xml:space="preserve">. </w:t>
       </w:r>
     </w:p>
     <w:p>
@@ -899,7 +3496,103 @@
           <w:b/>
           <w:bCs/>
         </w:rPr>
-        <w:br w:type="page"/>
+        <w:t xml:space="preserve">- Jika </w:t>
+      </w:r>
+      <w:proofErr w:type="spellStart"/>
+      <w:r>
+        <w:rPr>
+          <w:b/>
+          <w:bCs/>
+        </w:rPr>
+        <w:t>kondisi</w:t>
+      </w:r>
+      <w:proofErr w:type="spellEnd"/>
+      <w:r>
+        <w:rPr>
+          <w:b/>
+          <w:bCs/>
+        </w:rPr>
+        <w:t xml:space="preserve"> </w:t>
+      </w:r>
+      <w:proofErr w:type="spellStart"/>
+      <w:r>
+        <w:rPr>
+          <w:b/>
+          <w:bCs/>
+        </w:rPr>
+        <w:t>benar</w:t>
+      </w:r>
+      <w:proofErr w:type="spellEnd"/>
+      <w:r>
+        <w:rPr>
+          <w:b/>
+          <w:bCs/>
+        </w:rPr>
+        <w:t xml:space="preserve"> </w:t>
+      </w:r>
+      <w:proofErr w:type="spellStart"/>
+      <w:r>
+        <w:rPr>
+          <w:b/>
+          <w:bCs/>
+        </w:rPr>
+        <w:t>semua</w:t>
+      </w:r>
+      <w:proofErr w:type="spellEnd"/>
+      <w:r>
+        <w:rPr>
+          <w:b/>
+          <w:bCs/>
+        </w:rPr>
+        <w:t xml:space="preserve"> </w:t>
+      </w:r>
+      <w:proofErr w:type="spellStart"/>
+      <w:r>
+        <w:rPr>
+          <w:b/>
+          <w:bCs/>
+        </w:rPr>
+        <w:t>maka</w:t>
+      </w:r>
+      <w:proofErr w:type="spellEnd"/>
+      <w:r>
+        <w:rPr>
+          <w:b/>
+          <w:bCs/>
+        </w:rPr>
+        <w:t xml:space="preserve"> </w:t>
+      </w:r>
+      <w:proofErr w:type="spellStart"/>
+      <w:r>
+        <w:rPr>
+          <w:b/>
+          <w:bCs/>
+        </w:rPr>
+        <w:t>akan</w:t>
+      </w:r>
+      <w:proofErr w:type="spellEnd"/>
+      <w:r>
+        <w:rPr>
+          <w:b/>
+          <w:bCs/>
+        </w:rPr>
+        <w:t xml:space="preserve"> </w:t>
+      </w:r>
+      <w:proofErr w:type="spellStart"/>
+      <w:r>
+        <w:rPr>
+          <w:b/>
+          <w:bCs/>
+        </w:rPr>
+        <w:t>menjadi</w:t>
+      </w:r>
+      <w:proofErr w:type="spellEnd"/>
+      <w:r>
+        <w:rPr>
+          <w:b/>
+          <w:bCs/>
+        </w:rPr>
+        <w:t>:</w:t>
       </w:r>
     </w:p>
     <w:p>
@@ -909,40 +3602,17 @@
           <w:bCs/>
         </w:rPr>
       </w:pPr>
-    </w:p>
-    <w:p>
-      <w:pPr>
-        <w:rPr>
-          <w:b/>
-          <w:bCs/>
-        </w:rPr>
-      </w:pPr>
-      <w:r>
-        <w:rPr>
-          <w:b/>
-          <w:bCs/>
-        </w:rPr>
-        <w:t>c. login.php</w:t>
-      </w:r>
-    </w:p>
-    <w:p>
-      <w:pPr>
-        <w:rPr>
-          <w:b/>
-          <w:bCs/>
-        </w:rPr>
-      </w:pPr>
-      <w:r>
-        <w:rPr>
-          <w:b/>
-          <w:bCs/>
-          <w:noProof/>
-        </w:rPr>
+      <w:r>
+        <w:rPr>
+          <w:b/>
+          <w:bCs/>
+        </w:rPr>
+        <w:lastRenderedPageBreak/>
         <w:drawing>
-          <wp:inline distT="0" distB="0" distL="0" distR="0" wp14:anchorId="3BAF8C94" wp14:editId="5664715A">
-            <wp:extent cx="5943600" cy="3199765"/>
-            <wp:effectExtent l="0" t="0" r="0" b="635"/>
-            <wp:docPr id="3" name="Picture 3"/>
+          <wp:inline distT="0" distB="0" distL="0" distR="0" wp14:anchorId="2F69F7C6" wp14:editId="0F532F3D">
+            <wp:extent cx="5943600" cy="3183890"/>
+            <wp:effectExtent l="0" t="0" r="0" b="0"/>
+            <wp:docPr id="28" name="Picture 28"/>
             <wp:cNvGraphicFramePr>
               <a:graphicFrameLocks xmlns:a="http://schemas.openxmlformats.org/drawingml/2006/main" noChangeAspect="1"/>
             </wp:cNvGraphicFramePr>
@@ -962,7 +3632,7 @@
                   <pic:spPr>
                     <a:xfrm>
                       <a:off x="0" y="0"/>
-                      <a:ext cx="5943600" cy="3199765"/>
+                      <a:ext cx="5943600" cy="3183890"/>
                     </a:xfrm>
                     <a:prstGeom prst="rect">
                       <a:avLst/>
@@ -982,6 +3652,111 @@
           <w:bCs/>
         </w:rPr>
       </w:pPr>
+      <w:r>
+        <w:rPr>
+          <w:b/>
+          <w:bCs/>
+        </w:rPr>
+        <w:t xml:space="preserve">dan langsung redirect </w:t>
+      </w:r>
+      <w:proofErr w:type="spellStart"/>
+      <w:r>
+        <w:rPr>
+          <w:b/>
+          <w:bCs/>
+        </w:rPr>
+        <w:t>ke</w:t>
+      </w:r>
+      <w:proofErr w:type="spellEnd"/>
+      <w:r>
+        <w:rPr>
+          <w:b/>
+          <w:bCs/>
+        </w:rPr>
+        <w:t xml:space="preserve"> </w:t>
+      </w:r>
+      <w:proofErr w:type="spellStart"/>
+      <w:proofErr w:type="gramStart"/>
+      <w:r>
+        <w:rPr>
+          <w:b/>
+          <w:bCs/>
+        </w:rPr>
+        <w:t>index.php</w:t>
+      </w:r>
+      <w:proofErr w:type="spellEnd"/>
+      <w:r>
+        <w:rPr>
+          <w:b/>
+          <w:bCs/>
+        </w:rPr>
+        <w:t>(</w:t>
+      </w:r>
+      <w:proofErr w:type="spellStart"/>
+      <w:proofErr w:type="gramEnd"/>
+      <w:r>
+        <w:rPr>
+          <w:b/>
+          <w:bCs/>
+        </w:rPr>
+        <w:t>kalau</w:t>
+      </w:r>
+      <w:proofErr w:type="spellEnd"/>
+      <w:r>
+        <w:rPr>
+          <w:b/>
+          <w:bCs/>
+        </w:rPr>
+        <w:t xml:space="preserve"> di </w:t>
+      </w:r>
+      <w:proofErr w:type="spellStart"/>
+      <w:r>
+        <w:rPr>
+          <w:b/>
+          <w:bCs/>
+        </w:rPr>
+        <w:t>soal</w:t>
+      </w:r>
+      <w:proofErr w:type="spellEnd"/>
+      <w:r>
+        <w:rPr>
+          <w:b/>
+          <w:bCs/>
+        </w:rPr>
+        <w:t xml:space="preserve"> </w:t>
+      </w:r>
+      <w:proofErr w:type="spellStart"/>
+      <w:r>
+        <w:rPr>
+          <w:b/>
+          <w:bCs/>
+        </w:rPr>
+        <w:t>itu</w:t>
+      </w:r>
+      <w:proofErr w:type="spellEnd"/>
+      <w:r>
+        <w:rPr>
+          <w:b/>
+          <w:bCs/>
+        </w:rPr>
+        <w:t xml:space="preserve"> </w:t>
+      </w:r>
+      <w:proofErr w:type="spellStart"/>
+      <w:r>
+        <w:rPr>
+          <w:b/>
+          <w:bCs/>
+        </w:rPr>
+        <w:t>welcome.php</w:t>
+      </w:r>
+      <w:proofErr w:type="spellEnd"/>
+      <w:r>
+        <w:rPr>
+          <w:b/>
+          <w:bCs/>
+        </w:rPr>
+        <w:t>)</w:t>
+      </w:r>
     </w:p>
     <w:p>
       <w:pPr>
@@ -990,13 +3765,6 @@
           <w:bCs/>
         </w:rPr>
       </w:pPr>
-      <w:r>
-        <w:rPr>
-          <w:b/>
-          <w:bCs/>
-        </w:rPr>
-        <w:t>-login(input data)</w:t>
-      </w:r>
     </w:p>
     <w:p>
       <w:pPr>
@@ -1009,13 +3777,60 @@
         <w:rPr>
           <w:b/>
           <w:bCs/>
+        </w:rPr>
+        <w:br w:type="page"/>
+      </w:r>
+    </w:p>
+    <w:p>
+      <w:pPr>
+        <w:rPr>
+          <w:b/>
+          <w:bCs/>
+        </w:rPr>
+      </w:pPr>
+    </w:p>
+    <w:p>
+      <w:pPr>
+        <w:rPr>
+          <w:b/>
+          <w:bCs/>
+        </w:rPr>
+      </w:pPr>
+      <w:r>
+        <w:rPr>
+          <w:b/>
+          <w:bCs/>
+        </w:rPr>
+        <w:t xml:space="preserve">c. </w:t>
+      </w:r>
+      <w:proofErr w:type="spellStart"/>
+      <w:r>
+        <w:rPr>
+          <w:b/>
+          <w:bCs/>
+        </w:rPr>
+        <w:t>login.php</w:t>
+      </w:r>
+      <w:proofErr w:type="spellEnd"/>
+    </w:p>
+    <w:p>
+      <w:pPr>
+        <w:rPr>
+          <w:b/>
+          <w:bCs/>
+        </w:rPr>
+      </w:pPr>
+      <w:r>
+        <w:rPr>
+          <w:b/>
+          <w:bCs/>
           <w:noProof/>
         </w:rPr>
         <w:drawing>
-          <wp:inline distT="0" distB="0" distL="0" distR="0" wp14:anchorId="295F7762" wp14:editId="3D731E95">
-            <wp:extent cx="5943600" cy="3188335"/>
-            <wp:effectExtent l="0" t="0" r="0" b="0"/>
-            <wp:docPr id="6" name="Picture 6"/>
+          <wp:inline distT="0" distB="0" distL="0" distR="0" wp14:anchorId="3BAF8C94" wp14:editId="5664715A">
+            <wp:extent cx="5943600" cy="3199765"/>
+            <wp:effectExtent l="0" t="0" r="0" b="635"/>
+            <wp:docPr id="3" name="Picture 3"/>
             <wp:cNvGraphicFramePr>
               <a:graphicFrameLocks xmlns:a="http://schemas.openxmlformats.org/drawingml/2006/main" noChangeAspect="1"/>
             </wp:cNvGraphicFramePr>
@@ -1035,7 +3850,7 @@
                   <pic:spPr>
                     <a:xfrm>
                       <a:off x="0" y="0"/>
-                      <a:ext cx="5943600" cy="3188335"/>
+                      <a:ext cx="5943600" cy="3199765"/>
                     </a:xfrm>
                     <a:prstGeom prst="rect">
                       <a:avLst/>
@@ -1055,13 +3870,6 @@
           <w:bCs/>
         </w:rPr>
       </w:pPr>
-      <w:r>
-        <w:rPr>
-          <w:b/>
-          <w:bCs/>
-        </w:rPr>
-        <w:t>Jika sukses muncul alert, ketika kita klik OK akan pindah ke page home.</w:t>
-      </w:r>
     </w:p>
     <w:p>
       <w:pPr>
@@ -1075,8 +3883,23 @@
           <w:b/>
           <w:bCs/>
         </w:rPr>
-        <w:lastRenderedPageBreak/>
-        <w:t>- Jika misal kita menginputkan username atau password ada yang salah maka akan</w:t>
+        <w:t>-</w:t>
+      </w:r>
+      <w:proofErr w:type="gramStart"/>
+      <w:r>
+        <w:rPr>
+          <w:b/>
+          <w:bCs/>
+        </w:rPr>
+        <w:t>login(</w:t>
+      </w:r>
+      <w:proofErr w:type="gramEnd"/>
+      <w:r>
+        <w:rPr>
+          <w:b/>
+          <w:bCs/>
+        </w:rPr>
+        <w:t>input data)</w:t>
       </w:r>
     </w:p>
     <w:p>
@@ -1093,10 +3916,10 @@
           <w:noProof/>
         </w:rPr>
         <w:drawing>
-          <wp:inline distT="0" distB="0" distL="0" distR="0" wp14:anchorId="54A959DC" wp14:editId="381BDEAA">
-            <wp:extent cx="5943600" cy="3188970"/>
+          <wp:inline distT="0" distB="0" distL="0" distR="0" wp14:anchorId="295F7762" wp14:editId="3D731E95">
+            <wp:extent cx="5943600" cy="3188335"/>
             <wp:effectExtent l="0" t="0" r="0" b="0"/>
-            <wp:docPr id="19" name="Picture 19"/>
+            <wp:docPr id="6" name="Picture 6"/>
             <wp:cNvGraphicFramePr>
               <a:graphicFrameLocks xmlns:a="http://schemas.openxmlformats.org/drawingml/2006/main" noChangeAspect="1"/>
             </wp:cNvGraphicFramePr>
@@ -1116,7 +3939,7 @@
                   <pic:spPr>
                     <a:xfrm>
                       <a:off x="0" y="0"/>
-                      <a:ext cx="5943600" cy="3188970"/>
+                      <a:ext cx="5943600" cy="3188335"/>
                     </a:xfrm>
                     <a:prstGeom prst="rect">
                       <a:avLst/>
@@ -1141,7 +3964,135 @@
           <w:b/>
           <w:bCs/>
         </w:rPr>
-        <w:t>Akan ada alert bahwa login gagal</w:t>
+        <w:t xml:space="preserve">Jika </w:t>
+      </w:r>
+      <w:proofErr w:type="spellStart"/>
+      <w:r>
+        <w:rPr>
+          <w:b/>
+          <w:bCs/>
+        </w:rPr>
+        <w:t>sukses</w:t>
+      </w:r>
+      <w:proofErr w:type="spellEnd"/>
+      <w:r>
+        <w:rPr>
+          <w:b/>
+          <w:bCs/>
+        </w:rPr>
+        <w:t xml:space="preserve"> </w:t>
+      </w:r>
+      <w:proofErr w:type="spellStart"/>
+      <w:r>
+        <w:rPr>
+          <w:b/>
+          <w:bCs/>
+        </w:rPr>
+        <w:t>muncul</w:t>
+      </w:r>
+      <w:proofErr w:type="spellEnd"/>
+      <w:r>
+        <w:rPr>
+          <w:b/>
+          <w:bCs/>
+        </w:rPr>
+        <w:t xml:space="preserve"> alert, </w:t>
+      </w:r>
+      <w:proofErr w:type="spellStart"/>
+      <w:r>
+        <w:rPr>
+          <w:b/>
+          <w:bCs/>
+        </w:rPr>
+        <w:t>ketika</w:t>
+      </w:r>
+      <w:proofErr w:type="spellEnd"/>
+      <w:r>
+        <w:rPr>
+          <w:b/>
+          <w:bCs/>
+        </w:rPr>
+        <w:t xml:space="preserve"> </w:t>
+      </w:r>
+      <w:proofErr w:type="spellStart"/>
+      <w:r>
+        <w:rPr>
+          <w:b/>
+          <w:bCs/>
+        </w:rPr>
+        <w:t>kita</w:t>
+      </w:r>
+      <w:proofErr w:type="spellEnd"/>
+      <w:r>
+        <w:rPr>
+          <w:b/>
+          <w:bCs/>
+        </w:rPr>
+        <w:t xml:space="preserve"> </w:t>
+      </w:r>
+      <w:proofErr w:type="spellStart"/>
+      <w:r>
+        <w:rPr>
+          <w:b/>
+          <w:bCs/>
+        </w:rPr>
+        <w:t>klik</w:t>
+      </w:r>
+      <w:proofErr w:type="spellEnd"/>
+      <w:r>
+        <w:rPr>
+          <w:b/>
+          <w:bCs/>
+        </w:rPr>
+        <w:t xml:space="preserve"> OK </w:t>
+      </w:r>
+      <w:proofErr w:type="spellStart"/>
+      <w:r>
+        <w:rPr>
+          <w:b/>
+          <w:bCs/>
+        </w:rPr>
+        <w:t>akan</w:t>
+      </w:r>
+      <w:proofErr w:type="spellEnd"/>
+      <w:r>
+        <w:rPr>
+          <w:b/>
+          <w:bCs/>
+        </w:rPr>
+        <w:t xml:space="preserve"> </w:t>
+      </w:r>
+      <w:proofErr w:type="spellStart"/>
+      <w:r>
+        <w:rPr>
+          <w:b/>
+          <w:bCs/>
+        </w:rPr>
+        <w:t>pindah</w:t>
+      </w:r>
+      <w:proofErr w:type="spellEnd"/>
+      <w:r>
+        <w:rPr>
+          <w:b/>
+          <w:bCs/>
+        </w:rPr>
+        <w:t xml:space="preserve"> </w:t>
+      </w:r>
+      <w:proofErr w:type="spellStart"/>
+      <w:r>
+        <w:rPr>
+          <w:b/>
+          <w:bCs/>
+        </w:rPr>
+        <w:t>ke</w:t>
+      </w:r>
+      <w:proofErr w:type="spellEnd"/>
+      <w:r>
+        <w:rPr>
+          <w:b/>
+          <w:bCs/>
+        </w:rPr>
+        <w:t xml:space="preserve"> page home.</w:t>
       </w:r>
     </w:p>
     <w:p>
@@ -1155,13 +4106,134 @@
         <w:rPr>
           <w:b/>
           <w:bCs/>
+        </w:rPr>
+        <w:lastRenderedPageBreak/>
+        <w:t xml:space="preserve">- Jika </w:t>
+      </w:r>
+      <w:proofErr w:type="spellStart"/>
+      <w:r>
+        <w:rPr>
+          <w:b/>
+          <w:bCs/>
+        </w:rPr>
+        <w:t>misal</w:t>
+      </w:r>
+      <w:proofErr w:type="spellEnd"/>
+      <w:r>
+        <w:rPr>
+          <w:b/>
+          <w:bCs/>
+        </w:rPr>
+        <w:t xml:space="preserve"> </w:t>
+      </w:r>
+      <w:proofErr w:type="spellStart"/>
+      <w:r>
+        <w:rPr>
+          <w:b/>
+          <w:bCs/>
+        </w:rPr>
+        <w:t>kita</w:t>
+      </w:r>
+      <w:proofErr w:type="spellEnd"/>
+      <w:r>
+        <w:rPr>
+          <w:b/>
+          <w:bCs/>
+        </w:rPr>
+        <w:t xml:space="preserve"> </w:t>
+      </w:r>
+      <w:proofErr w:type="spellStart"/>
+      <w:r>
+        <w:rPr>
+          <w:b/>
+          <w:bCs/>
+        </w:rPr>
+        <w:t>menginputkan</w:t>
+      </w:r>
+      <w:proofErr w:type="spellEnd"/>
+      <w:r>
+        <w:rPr>
+          <w:b/>
+          <w:bCs/>
+        </w:rPr>
+        <w:t xml:space="preserve"> username </w:t>
+      </w:r>
+      <w:proofErr w:type="spellStart"/>
+      <w:r>
+        <w:rPr>
+          <w:b/>
+          <w:bCs/>
+        </w:rPr>
+        <w:t>atau</w:t>
+      </w:r>
+      <w:proofErr w:type="spellEnd"/>
+      <w:r>
+        <w:rPr>
+          <w:b/>
+          <w:bCs/>
+        </w:rPr>
+        <w:t xml:space="preserve"> password </w:t>
+      </w:r>
+      <w:proofErr w:type="spellStart"/>
+      <w:r>
+        <w:rPr>
+          <w:b/>
+          <w:bCs/>
+        </w:rPr>
+        <w:t>ada</w:t>
+      </w:r>
+      <w:proofErr w:type="spellEnd"/>
+      <w:r>
+        <w:rPr>
+          <w:b/>
+          <w:bCs/>
+        </w:rPr>
+        <w:t xml:space="preserve"> yang salah </w:t>
+      </w:r>
+      <w:proofErr w:type="spellStart"/>
+      <w:r>
+        <w:rPr>
+          <w:b/>
+          <w:bCs/>
+        </w:rPr>
+        <w:t>maka</w:t>
+      </w:r>
+      <w:proofErr w:type="spellEnd"/>
+      <w:r>
+        <w:rPr>
+          <w:b/>
+          <w:bCs/>
+        </w:rPr>
+        <w:t xml:space="preserve"> </w:t>
+      </w:r>
+      <w:proofErr w:type="spellStart"/>
+      <w:r>
+        <w:rPr>
+          <w:b/>
+          <w:bCs/>
+        </w:rPr>
+        <w:t>akan</w:t>
+      </w:r>
+      <w:proofErr w:type="spellEnd"/>
+    </w:p>
+    <w:p>
+      <w:pPr>
+        <w:rPr>
+          <w:b/>
+          <w:bCs/>
+        </w:rPr>
+      </w:pPr>
+      <w:r>
+        <w:rPr>
+          <w:b/>
+          <w:bCs/>
           <w:noProof/>
         </w:rPr>
         <w:drawing>
-          <wp:inline distT="0" distB="0" distL="0" distR="0" wp14:anchorId="50B2A6A5" wp14:editId="7F5B14A7">
-            <wp:extent cx="5943600" cy="3185160"/>
+          <wp:inline distT="0" distB="0" distL="0" distR="0" wp14:anchorId="54A959DC" wp14:editId="381BDEAA">
+            <wp:extent cx="5943600" cy="3188970"/>
             <wp:effectExtent l="0" t="0" r="0" b="0"/>
-            <wp:docPr id="20" name="Picture 20"/>
+            <wp:docPr id="19" name="Picture 19"/>
             <wp:cNvGraphicFramePr>
               <a:graphicFrameLocks xmlns:a="http://schemas.openxmlformats.org/drawingml/2006/main" noChangeAspect="1"/>
             </wp:cNvGraphicFramePr>
@@ -1181,7 +4253,7 @@
                   <pic:spPr>
                     <a:xfrm>
                       <a:off x="0" y="0"/>
-                      <a:ext cx="5943600" cy="3185160"/>
+                      <a:ext cx="5943600" cy="3188970"/>
                     </a:xfrm>
                     <a:prstGeom prst="rect">
                       <a:avLst/>
@@ -1206,8 +4278,49 @@
           <w:b/>
           <w:bCs/>
         </w:rPr>
-        <w:t>Nantinya akan diredirect ke halaman login kembali untuk memasukkan username dan password yang benar.</w:t>
-      </w:r>
+        <w:t xml:space="preserve">Akan </w:t>
+      </w:r>
+      <w:proofErr w:type="spellStart"/>
+      <w:r>
+        <w:rPr>
+          <w:b/>
+          <w:bCs/>
+        </w:rPr>
+        <w:t>ada</w:t>
+      </w:r>
+      <w:proofErr w:type="spellEnd"/>
+      <w:r>
+        <w:rPr>
+          <w:b/>
+          <w:bCs/>
+        </w:rPr>
+        <w:t xml:space="preserve"> alert </w:t>
+      </w:r>
+      <w:proofErr w:type="spellStart"/>
+      <w:r>
+        <w:rPr>
+          <w:b/>
+          <w:bCs/>
+        </w:rPr>
+        <w:t>bahwa</w:t>
+      </w:r>
+      <w:proofErr w:type="spellEnd"/>
+      <w:r>
+        <w:rPr>
+          <w:b/>
+          <w:bCs/>
+        </w:rPr>
+        <w:t xml:space="preserve"> login </w:t>
+      </w:r>
+      <w:proofErr w:type="spellStart"/>
+      <w:r>
+        <w:rPr>
+          <w:b/>
+          <w:bCs/>
+        </w:rPr>
+        <w:t>gagal</w:t>
+      </w:r>
+      <w:proofErr w:type="spellEnd"/>
     </w:p>
     <w:p>
       <w:pPr>
@@ -1216,37 +4329,6 @@
           <w:bCs/>
         </w:rPr>
       </w:pPr>
-    </w:p>
-    <w:p>
-      <w:pPr>
-        <w:rPr>
-          <w:b/>
-          <w:bCs/>
-        </w:rPr>
-      </w:pPr>
-      <w:r>
-        <w:rPr>
-          <w:b/>
-          <w:bCs/>
-        </w:rPr>
-        <w:lastRenderedPageBreak/>
-        <w:t xml:space="preserve">d. </w:t>
-      </w:r>
-      <w:r>
-        <w:rPr>
-          <w:b/>
-          <w:bCs/>
-        </w:rPr>
-        <w:t>home.php</w:t>
-      </w:r>
-    </w:p>
-    <w:p>
-      <w:pPr>
-        <w:rPr>
-          <w:b/>
-          <w:bCs/>
-        </w:rPr>
-      </w:pPr>
       <w:r>
         <w:rPr>
           <w:b/>
@@ -1254,10 +4336,10 @@
           <w:noProof/>
         </w:rPr>
         <w:drawing>
-          <wp:inline distT="0" distB="0" distL="0" distR="0" wp14:anchorId="77C037D0" wp14:editId="20216DA2">
-            <wp:extent cx="5943600" cy="3182620"/>
+          <wp:inline distT="0" distB="0" distL="0" distR="0" wp14:anchorId="50B2A6A5" wp14:editId="7F5B14A7">
+            <wp:extent cx="5943600" cy="3185160"/>
             <wp:effectExtent l="0" t="0" r="0" b="0"/>
-            <wp:docPr id="7" name="Picture 7"/>
+            <wp:docPr id="20" name="Picture 20"/>
             <wp:cNvGraphicFramePr>
               <a:graphicFrameLocks xmlns:a="http://schemas.openxmlformats.org/drawingml/2006/main" noChangeAspect="1"/>
             </wp:cNvGraphicFramePr>
@@ -1277,7 +4359,7 @@
                   <pic:spPr>
                     <a:xfrm>
                       <a:off x="0" y="0"/>
-                      <a:ext cx="5943600" cy="3182620"/>
+                      <a:ext cx="5943600" cy="3185160"/>
                     </a:xfrm>
                     <a:prstGeom prst="rect">
                       <a:avLst/>
@@ -1297,12 +4379,149 @@
           <w:bCs/>
         </w:rPr>
       </w:pPr>
-      <w:r>
-        <w:rPr>
-          <w:b/>
-          <w:bCs/>
-        </w:rPr>
-        <w:t>e. profile.php</w:t>
+      <w:proofErr w:type="spellStart"/>
+      <w:r>
+        <w:rPr>
+          <w:b/>
+          <w:bCs/>
+        </w:rPr>
+        <w:t>Nantinya</w:t>
+      </w:r>
+      <w:proofErr w:type="spellEnd"/>
+      <w:r>
+        <w:rPr>
+          <w:b/>
+          <w:bCs/>
+        </w:rPr>
+        <w:t xml:space="preserve"> </w:t>
+      </w:r>
+      <w:proofErr w:type="spellStart"/>
+      <w:r>
+        <w:rPr>
+          <w:b/>
+          <w:bCs/>
+        </w:rPr>
+        <w:t>akan</w:t>
+      </w:r>
+      <w:proofErr w:type="spellEnd"/>
+      <w:r>
+        <w:rPr>
+          <w:b/>
+          <w:bCs/>
+        </w:rPr>
+        <w:t xml:space="preserve"> </w:t>
+      </w:r>
+      <w:proofErr w:type="spellStart"/>
+      <w:r>
+        <w:rPr>
+          <w:b/>
+          <w:bCs/>
+        </w:rPr>
+        <w:t>diredirect</w:t>
+      </w:r>
+      <w:proofErr w:type="spellEnd"/>
+      <w:r>
+        <w:rPr>
+          <w:b/>
+          <w:bCs/>
+        </w:rPr>
+        <w:t xml:space="preserve"> </w:t>
+      </w:r>
+      <w:proofErr w:type="spellStart"/>
+      <w:r>
+        <w:rPr>
+          <w:b/>
+          <w:bCs/>
+        </w:rPr>
+        <w:t>ke</w:t>
+      </w:r>
+      <w:proofErr w:type="spellEnd"/>
+      <w:r>
+        <w:rPr>
+          <w:b/>
+          <w:bCs/>
+        </w:rPr>
+        <w:t xml:space="preserve"> </w:t>
+      </w:r>
+      <w:proofErr w:type="spellStart"/>
+      <w:r>
+        <w:rPr>
+          <w:b/>
+          <w:bCs/>
+        </w:rPr>
+        <w:t>halaman</w:t>
+      </w:r>
+      <w:proofErr w:type="spellEnd"/>
+      <w:r>
+        <w:rPr>
+          <w:b/>
+          <w:bCs/>
+        </w:rPr>
+        <w:t xml:space="preserve"> login </w:t>
+      </w:r>
+      <w:proofErr w:type="spellStart"/>
+      <w:r>
+        <w:rPr>
+          <w:b/>
+          <w:bCs/>
+        </w:rPr>
+        <w:t>kembali</w:t>
+      </w:r>
+      <w:proofErr w:type="spellEnd"/>
+      <w:r>
+        <w:rPr>
+          <w:b/>
+          <w:bCs/>
+        </w:rPr>
+        <w:t xml:space="preserve"> </w:t>
+      </w:r>
+      <w:proofErr w:type="spellStart"/>
+      <w:r>
+        <w:rPr>
+          <w:b/>
+          <w:bCs/>
+        </w:rPr>
+        <w:t>untuk</w:t>
+      </w:r>
+      <w:proofErr w:type="spellEnd"/>
+      <w:r>
+        <w:rPr>
+          <w:b/>
+          <w:bCs/>
+        </w:rPr>
+        <w:t xml:space="preserve"> </w:t>
+      </w:r>
+      <w:proofErr w:type="spellStart"/>
+      <w:r>
+        <w:rPr>
+          <w:b/>
+          <w:bCs/>
+        </w:rPr>
+        <w:t>memasukkan</w:t>
+      </w:r>
+      <w:proofErr w:type="spellEnd"/>
+      <w:r>
+        <w:rPr>
+          <w:b/>
+          <w:bCs/>
+        </w:rPr>
+        <w:t xml:space="preserve"> username dan password yang </w:t>
+      </w:r>
+      <w:proofErr w:type="spellStart"/>
+      <w:r>
+        <w:rPr>
+          <w:b/>
+          <w:bCs/>
+        </w:rPr>
+        <w:t>benar</w:t>
+      </w:r>
+      <w:proofErr w:type="spellEnd"/>
+      <w:r>
+        <w:rPr>
+          <w:b/>
+          <w:bCs/>
+        </w:rPr>
+        <w:t>.</w:t>
       </w:r>
     </w:p>
     <w:p>
@@ -1312,16 +4531,25 @@
           <w:bCs/>
         </w:rPr>
       </w:pPr>
-      <w:r>
-        <w:rPr>
-          <w:b/>
-          <w:bCs/>
-        </w:rPr>
+    </w:p>
+    <w:p>
+      <w:pPr>
+        <w:rPr>
+          <w:b/>
+          <w:bCs/>
+        </w:rPr>
+      </w:pPr>
+      <w:r>
+        <w:rPr>
+          <w:b/>
+          <w:bCs/>
+        </w:rPr>
+        <w:lastRenderedPageBreak/>
         <w:drawing>
-          <wp:inline distT="0" distB="0" distL="0" distR="0" wp14:anchorId="15955C4E" wp14:editId="29B1E309">
-            <wp:extent cx="5943600" cy="3197860"/>
-            <wp:effectExtent l="0" t="0" r="0" b="2540"/>
-            <wp:docPr id="4" name="Picture 4"/>
+          <wp:inline distT="0" distB="0" distL="0" distR="0" wp14:anchorId="50A8BE6F" wp14:editId="2A24A510">
+            <wp:extent cx="5943600" cy="3176270"/>
+            <wp:effectExtent l="0" t="0" r="0" b="5080"/>
+            <wp:docPr id="29" name="Picture 29"/>
             <wp:cNvGraphicFramePr>
               <a:graphicFrameLocks xmlns:a="http://schemas.openxmlformats.org/drawingml/2006/main" noChangeAspect="1"/>
             </wp:cNvGraphicFramePr>
@@ -1341,7 +4569,7 @@
                   <pic:spPr>
                     <a:xfrm>
                       <a:off x="0" y="0"/>
-                      <a:ext cx="5943600" cy="3197860"/>
+                      <a:ext cx="5943600" cy="3176270"/>
                     </a:xfrm>
                     <a:prstGeom prst="rect">
                       <a:avLst/>
@@ -1355,9 +4583,178 @@
       </w:r>
     </w:p>
     <w:p>
-      <w:r>
-        <w:t>Ketika nanti user klik</w:t>
-      </w:r>
+      <w:pPr>
+        <w:rPr>
+          <w:b/>
+          <w:bCs/>
+        </w:rPr>
+      </w:pPr>
+    </w:p>
+    <w:p>
+      <w:pPr>
+        <w:rPr>
+          <w:b/>
+          <w:bCs/>
+        </w:rPr>
+      </w:pPr>
+      <w:r>
+        <w:rPr>
+          <w:b/>
+          <w:bCs/>
+        </w:rPr>
+        <w:t xml:space="preserve">d. </w:t>
+      </w:r>
+      <w:proofErr w:type="spellStart"/>
+      <w:r>
+        <w:rPr>
+          <w:b/>
+          <w:bCs/>
+        </w:rPr>
+        <w:t>home.php</w:t>
+      </w:r>
+      <w:proofErr w:type="spellEnd"/>
+    </w:p>
+    <w:p>
+      <w:pPr>
+        <w:rPr>
+          <w:b/>
+          <w:bCs/>
+        </w:rPr>
+      </w:pPr>
+      <w:r>
+        <w:rPr>
+          <w:b/>
+          <w:bCs/>
+          <w:noProof/>
+        </w:rPr>
+        <w:drawing>
+          <wp:inline distT="0" distB="0" distL="0" distR="0" wp14:anchorId="77C037D0" wp14:editId="20216DA2">
+            <wp:extent cx="5943600" cy="3182620"/>
+            <wp:effectExtent l="0" t="0" r="0" b="0"/>
+            <wp:docPr id="7" name="Picture 7"/>
+            <wp:cNvGraphicFramePr>
+              <a:graphicFrameLocks xmlns:a="http://schemas.openxmlformats.org/drawingml/2006/main" noChangeAspect="1"/>
+            </wp:cNvGraphicFramePr>
+            <a:graphic xmlns:a="http://schemas.openxmlformats.org/drawingml/2006/main">
+              <a:graphicData uri="http://schemas.openxmlformats.org/drawingml/2006/picture">
+                <pic:pic xmlns:pic="http://schemas.openxmlformats.org/drawingml/2006/picture">
+                  <pic:nvPicPr>
+                    <pic:cNvPr id="1" name=""/>
+                    <pic:cNvPicPr/>
+                  </pic:nvPicPr>
+                  <pic:blipFill>
+                    <a:blip r:embed="rId24"/>
+                    <a:stretch>
+                      <a:fillRect/>
+                    </a:stretch>
+                  </pic:blipFill>
+                  <pic:spPr>
+                    <a:xfrm>
+                      <a:off x="0" y="0"/>
+                      <a:ext cx="5943600" cy="3182620"/>
+                    </a:xfrm>
+                    <a:prstGeom prst="rect">
+                      <a:avLst/>
+                    </a:prstGeom>
+                  </pic:spPr>
+                </pic:pic>
+              </a:graphicData>
+            </a:graphic>
+          </wp:inline>
+        </w:drawing>
+      </w:r>
+    </w:p>
+    <w:p>
+      <w:pPr>
+        <w:rPr>
+          <w:b/>
+          <w:bCs/>
+        </w:rPr>
+      </w:pPr>
+      <w:r>
+        <w:rPr>
+          <w:b/>
+          <w:bCs/>
+        </w:rPr>
+        <w:t xml:space="preserve">e. </w:t>
+      </w:r>
+      <w:proofErr w:type="spellStart"/>
+      <w:r>
+        <w:rPr>
+          <w:b/>
+          <w:bCs/>
+        </w:rPr>
+        <w:t>profile.php</w:t>
+      </w:r>
+      <w:proofErr w:type="spellEnd"/>
+    </w:p>
+    <w:p>
+      <w:pPr>
+        <w:rPr>
+          <w:b/>
+          <w:bCs/>
+        </w:rPr>
+      </w:pPr>
+      <w:r>
+        <w:rPr>
+          <w:b/>
+          <w:bCs/>
+        </w:rPr>
+        <w:lastRenderedPageBreak/>
+        <w:drawing>
+          <wp:inline distT="0" distB="0" distL="0" distR="0" wp14:anchorId="633A939E" wp14:editId="7BE52F45">
+            <wp:extent cx="5943600" cy="3183890"/>
+            <wp:effectExtent l="0" t="0" r="0" b="0"/>
+            <wp:docPr id="30" name="Picture 30"/>
+            <wp:cNvGraphicFramePr>
+              <a:graphicFrameLocks xmlns:a="http://schemas.openxmlformats.org/drawingml/2006/main" noChangeAspect="1"/>
+            </wp:cNvGraphicFramePr>
+            <a:graphic xmlns:a="http://schemas.openxmlformats.org/drawingml/2006/main">
+              <a:graphicData uri="http://schemas.openxmlformats.org/drawingml/2006/picture">
+                <pic:pic xmlns:pic="http://schemas.openxmlformats.org/drawingml/2006/picture">
+                  <pic:nvPicPr>
+                    <pic:cNvPr id="1" name=""/>
+                    <pic:cNvPicPr/>
+                  </pic:nvPicPr>
+                  <pic:blipFill>
+                    <a:blip r:embed="rId25"/>
+                    <a:stretch>
+                      <a:fillRect/>
+                    </a:stretch>
+                  </pic:blipFill>
+                  <pic:spPr>
+                    <a:xfrm>
+                      <a:off x="0" y="0"/>
+                      <a:ext cx="5943600" cy="3183890"/>
+                    </a:xfrm>
+                    <a:prstGeom prst="rect">
+                      <a:avLst/>
+                    </a:prstGeom>
+                  </pic:spPr>
+                </pic:pic>
+              </a:graphicData>
+            </a:graphic>
+          </wp:inline>
+        </w:drawing>
+      </w:r>
+    </w:p>
+    <w:p>
+      <w:r>
+        <w:t xml:space="preserve">Ketika </w:t>
+      </w:r>
+      <w:proofErr w:type="spellStart"/>
+      <w:r>
+        <w:t>nanti</w:t>
+      </w:r>
+      <w:proofErr w:type="spellEnd"/>
+      <w:r>
+        <w:t xml:space="preserve"> user </w:t>
+      </w:r>
+      <w:proofErr w:type="spellStart"/>
+      <w:r>
+        <w:t>klik</w:t>
+      </w:r>
+      <w:proofErr w:type="spellEnd"/>
       <w:r>
         <w:rPr>
           <w:b/>
@@ -1372,24 +4769,176 @@
         </w:rPr>
         <w:t xml:space="preserve">Logout </w:t>
       </w:r>
-      <w:r>
-        <w:t>maka akan logout dan session yang ada terdestroy. Lalu user akan diredirect ke index.php ( halaman welcome.php yang dimaksud oleh soal ).</w:t>
+      <w:proofErr w:type="spellStart"/>
+      <w:r>
+        <w:t>maka</w:t>
+      </w:r>
+      <w:proofErr w:type="spellEnd"/>
+      <w:r>
+        <w:t xml:space="preserve"> </w:t>
+      </w:r>
+      <w:proofErr w:type="spellStart"/>
+      <w:r>
+        <w:t>akan</w:t>
+      </w:r>
+      <w:proofErr w:type="spellEnd"/>
+      <w:r>
+        <w:t xml:space="preserve"> logout dan session yang </w:t>
+      </w:r>
+      <w:proofErr w:type="spellStart"/>
+      <w:r>
+        <w:t>ada</w:t>
+      </w:r>
+      <w:proofErr w:type="spellEnd"/>
+      <w:r>
+        <w:t xml:space="preserve"> </w:t>
+      </w:r>
+      <w:proofErr w:type="spellStart"/>
+      <w:r>
+        <w:t>terdestroy</w:t>
+      </w:r>
+      <w:proofErr w:type="spellEnd"/>
+      <w:r>
+        <w:t xml:space="preserve">. Lalu user </w:t>
+      </w:r>
+      <w:proofErr w:type="spellStart"/>
+      <w:r>
+        <w:t>akan</w:t>
+      </w:r>
+      <w:proofErr w:type="spellEnd"/>
+      <w:r>
+        <w:t xml:space="preserve"> </w:t>
+      </w:r>
+      <w:proofErr w:type="spellStart"/>
+      <w:r>
+        <w:t>diredirect</w:t>
+      </w:r>
+      <w:proofErr w:type="spellEnd"/>
+      <w:r>
+        <w:t xml:space="preserve"> </w:t>
+      </w:r>
+      <w:proofErr w:type="spellStart"/>
+      <w:r>
+        <w:t>ke</w:t>
+      </w:r>
+      <w:proofErr w:type="spellEnd"/>
+      <w:r>
+        <w:t xml:space="preserve"> </w:t>
+      </w:r>
+      <w:proofErr w:type="spellStart"/>
+      <w:r>
+        <w:t>index.php</w:t>
+      </w:r>
+      <w:proofErr w:type="spellEnd"/>
+      <w:r>
+        <w:t xml:space="preserve"> </w:t>
+      </w:r>
+      <w:proofErr w:type="gramStart"/>
+      <w:r>
+        <w:t xml:space="preserve">( </w:t>
+      </w:r>
+      <w:proofErr w:type="spellStart"/>
+      <w:r>
+        <w:t>halaman</w:t>
+      </w:r>
+      <w:proofErr w:type="spellEnd"/>
+      <w:proofErr w:type="gramEnd"/>
+      <w:r>
+        <w:t xml:space="preserve"> </w:t>
+      </w:r>
+      <w:proofErr w:type="spellStart"/>
+      <w:r>
+        <w:t>welcome.php</w:t>
+      </w:r>
+      <w:proofErr w:type="spellEnd"/>
+      <w:r>
+        <w:t xml:space="preserve"> yang </w:t>
+      </w:r>
+      <w:proofErr w:type="spellStart"/>
+      <w:r>
+        <w:t>dimaksud</w:t>
+      </w:r>
+      <w:proofErr w:type="spellEnd"/>
+      <w:r>
+        <w:t xml:space="preserve"> oleh </w:t>
+      </w:r>
+      <w:proofErr w:type="spellStart"/>
+      <w:r>
+        <w:t>soal</w:t>
+      </w:r>
+      <w:proofErr w:type="spellEnd"/>
+      <w:r>
+        <w:t xml:space="preserve"> ).</w:t>
       </w:r>
     </w:p>
     <w:p/>
     <w:p>
-      <w:r>
-        <w:lastRenderedPageBreak/>
-        <w:t>Berikut ini juga saya sertakan mengenai video tentang tugasnya :</w:t>
-      </w:r>
-    </w:p>
-    <w:p>
-      <w:hyperlink r:id="rId24" w:history="1">
+      <w:proofErr w:type="spellStart"/>
+      <w:r>
+        <w:t>Berikut</w:t>
+      </w:r>
+      <w:proofErr w:type="spellEnd"/>
+      <w:r>
+        <w:t xml:space="preserve"> </w:t>
+      </w:r>
+      <w:proofErr w:type="spellStart"/>
+      <w:r>
+        <w:t>ini</w:t>
+      </w:r>
+      <w:proofErr w:type="spellEnd"/>
+      <w:r>
+        <w:t xml:space="preserve"> juga </w:t>
+      </w:r>
+      <w:proofErr w:type="spellStart"/>
+      <w:r>
+        <w:t>saya</w:t>
+      </w:r>
+      <w:proofErr w:type="spellEnd"/>
+      <w:r>
+        <w:t xml:space="preserve"> </w:t>
+      </w:r>
+      <w:proofErr w:type="spellStart"/>
+      <w:r>
+        <w:t>sertakan</w:t>
+      </w:r>
+      <w:proofErr w:type="spellEnd"/>
+      <w:r>
+        <w:t xml:space="preserve"> </w:t>
+      </w:r>
+      <w:proofErr w:type="spellStart"/>
+      <w:r>
+        <w:t>mengenai</w:t>
+      </w:r>
+      <w:proofErr w:type="spellEnd"/>
+      <w:r>
+        <w:t xml:space="preserve"> video </w:t>
+      </w:r>
+      <w:proofErr w:type="spellStart"/>
+      <w:r>
+        <w:t>tentang</w:t>
+      </w:r>
+      <w:proofErr w:type="spellEnd"/>
+      <w:r>
+        <w:t xml:space="preserve"> </w:t>
+      </w:r>
+      <w:proofErr w:type="spellStart"/>
+      <w:proofErr w:type="gramStart"/>
+      <w:r>
+        <w:t>tugasnya</w:t>
+      </w:r>
+      <w:proofErr w:type="spellEnd"/>
+      <w:r>
+        <w:t xml:space="preserve"> :</w:t>
+      </w:r>
+      <w:proofErr w:type="gramEnd"/>
+    </w:p>
+    <w:p>
+      <w:hyperlink r:id="rId26" w:history="1">
         <w:r>
           <w:rPr>
             <w:rStyle w:val="Hyperlink"/>
           </w:rPr>
-          <w:t>https://drive.google.com/file/d/1lGMa8oG3d3h2HDbd4kbctxmfxAVPjEDQ/view?usp=sharing</w:t>
+          <w:t>https://drive.google.com/file/d/1tbJ3FRdn7ekWIfOdOr_WryGC84Uc3poW/view?usp=sharing</w:t>
         </w:r>
       </w:hyperlink>
       <w:r>
@@ -1397,7 +4946,7 @@
       </w:r>
     </w:p>
     <w:sectPr>
-      <w:headerReference w:type="default" r:id="rId25"/>
+      <w:headerReference w:type="default" r:id="rId27"/>
       <w:pgSz w:w="12240" w:h="15840"/>
       <w:pgMar w:top="1440" w:right="1440" w:bottom="1440" w:left="1440" w:header="720" w:footer="720" w:gutter="0"/>
       <w:cols w:space="720"/>

</xml_diff>